<commit_message>
complete acceptance testing manual steps
</commit_message>
<xml_diff>
--- a/documentation/Test_Plan_Threadit.docx
+++ b/documentation/Test_Plan_Threadit.docx
@@ -1072,7 +1072,6 @@
                 <w:szCs w:val="22"/>
               </w:rPr>
             </w:pPr>
-            <w:proofErr w:type="spellStart"/>
             <w:r>
               <w:rPr>
                 <w:sz w:val="26"/>
@@ -1080,7 +1079,6 @@
               </w:rPr>
               <w:t>awphung</w:t>
             </w:r>
-            <w:proofErr w:type="spellEnd"/>
           </w:p>
         </w:tc>
         <w:tc>
@@ -1139,7 +1137,6 @@
                 <w:szCs w:val="22"/>
               </w:rPr>
             </w:pPr>
-            <w:proofErr w:type="spellStart"/>
             <w:r>
               <w:rPr>
                 <w:sz w:val="26"/>
@@ -1154,7 +1151,6 @@
               </w:rPr>
               <w:t>c</w:t>
             </w:r>
-            <w:proofErr w:type="spellEnd"/>
           </w:p>
         </w:tc>
         <w:tc>
@@ -1169,7 +1165,6 @@
                 <w:szCs w:val="22"/>
               </w:rPr>
             </w:pPr>
-            <w:proofErr w:type="spellStart"/>
             <w:r>
               <w:rPr>
                 <w:sz w:val="26"/>
@@ -1177,7 +1172,6 @@
               </w:rPr>
               <w:t>CodyWallbridge</w:t>
             </w:r>
-            <w:proofErr w:type="spellEnd"/>
           </w:p>
         </w:tc>
         <w:tc>
@@ -1257,7 +1251,6 @@
                 <w:szCs w:val="22"/>
               </w:rPr>
             </w:pPr>
-            <w:proofErr w:type="spellStart"/>
             <w:r>
               <w:rPr>
                 <w:sz w:val="26"/>
@@ -1265,7 +1258,6 @@
               </w:rPr>
               <w:t>nathanpoppe</w:t>
             </w:r>
-            <w:proofErr w:type="spellEnd"/>
           </w:p>
         </w:tc>
         <w:tc>
@@ -1308,17 +1300,8 @@
                 <w:sz w:val="26"/>
                 <w:szCs w:val="22"/>
               </w:rPr>
-              <w:t xml:space="preserve">Noah </w:t>
+              <w:t>Noah Curoe</w:t>
             </w:r>
-            <w:proofErr w:type="spellStart"/>
-            <w:r>
-              <w:rPr>
-                <w:sz w:val="26"/>
-                <w:szCs w:val="22"/>
-              </w:rPr>
-              <w:t>Curoe</w:t>
-            </w:r>
-            <w:proofErr w:type="spellEnd"/>
           </w:p>
         </w:tc>
         <w:tc>
@@ -1333,7 +1316,6 @@
                 <w:szCs w:val="22"/>
               </w:rPr>
             </w:pPr>
-            <w:proofErr w:type="spellStart"/>
             <w:r>
               <w:rPr>
                 <w:sz w:val="26"/>
@@ -1341,7 +1323,6 @@
               </w:rPr>
               <w:t>curoen</w:t>
             </w:r>
-            <w:proofErr w:type="spellEnd"/>
           </w:p>
         </w:tc>
         <w:tc>
@@ -1888,7 +1869,27 @@
           <w:sz w:val="24"/>
           <w:szCs w:val="24"/>
         </w:rPr>
-        <w:t>Click Register button on sidebar</w:t>
+        <w:t xml:space="preserve">Click </w:t>
+      </w:r>
+      <w:r>
+        <w:rPr>
+          <w:rFonts w:ascii="Times New Roman" w:hAnsi="Times New Roman"/>
+          <w:noProof/>
+          <w:color w:val="000000"/>
+          <w:sz w:val="24"/>
+          <w:szCs w:val="24"/>
+        </w:rPr>
+        <w:t>Login</w:t>
+      </w:r>
+      <w:r>
+        <w:rPr>
+          <w:rFonts w:ascii="Times New Roman" w:hAnsi="Times New Roman"/>
+          <w:noProof/>
+          <w:color w:val="000000"/>
+          <w:sz w:val="24"/>
+          <w:szCs w:val="24"/>
+        </w:rPr>
+        <w:t xml:space="preserve"> button on sidebar</w:t>
       </w:r>
     </w:p>
     <w:p>
@@ -1914,6 +1915,32 @@
           <w:sz w:val="24"/>
           <w:szCs w:val="24"/>
         </w:rPr>
+        <w:t>Click Register tab</w:t>
+      </w:r>
+    </w:p>
+    <w:p>
+      <w:pPr>
+        <w:pStyle w:val="ListParagraph"/>
+        <w:numPr>
+          <w:ilvl w:val="0"/>
+          <w:numId w:val="9"/>
+        </w:numPr>
+        <w:rPr>
+          <w:rFonts w:ascii="Times New Roman" w:hAnsi="Times New Roman"/>
+          <w:noProof/>
+          <w:color w:val="000000"/>
+          <w:sz w:val="24"/>
+          <w:szCs w:val="24"/>
+        </w:rPr>
+      </w:pPr>
+      <w:r>
+        <w:rPr>
+          <w:rFonts w:ascii="Times New Roman" w:hAnsi="Times New Roman"/>
+          <w:noProof/>
+          <w:color w:val="000000"/>
+          <w:sz w:val="24"/>
+          <w:szCs w:val="24"/>
+        </w:rPr>
         <w:t>Enter valid email, username, and password</w:t>
       </w:r>
     </w:p>
@@ -1966,7 +1993,7 @@
           <w:sz w:val="24"/>
           <w:szCs w:val="24"/>
         </w:rPr>
-        <w:t>Click Logout button on sidebar</w:t>
+        <w:t>Ensure “Successfully registered”</w:t>
       </w:r>
     </w:p>
     <w:p>
@@ -2049,6 +2076,84 @@
     </w:p>
     <w:p>
       <w:pPr>
+        <w:pStyle w:val="ListParagraph"/>
+        <w:numPr>
+          <w:ilvl w:val="0"/>
+          <w:numId w:val="9"/>
+        </w:numPr>
+        <w:rPr>
+          <w:rFonts w:ascii="Times New Roman" w:hAnsi="Times New Roman"/>
+          <w:noProof/>
+          <w:color w:val="000000"/>
+          <w:sz w:val="24"/>
+          <w:szCs w:val="24"/>
+        </w:rPr>
+      </w:pPr>
+      <w:r>
+        <w:rPr>
+          <w:rFonts w:ascii="Times New Roman" w:hAnsi="Times New Roman"/>
+          <w:noProof/>
+          <w:color w:val="000000"/>
+          <w:sz w:val="24"/>
+          <w:szCs w:val="24"/>
+        </w:rPr>
+        <w:t>Ensure logged in successfully and on Home page</w:t>
+      </w:r>
+    </w:p>
+    <w:p>
+      <w:pPr>
+        <w:pStyle w:val="ListParagraph"/>
+        <w:numPr>
+          <w:ilvl w:val="0"/>
+          <w:numId w:val="9"/>
+        </w:numPr>
+        <w:rPr>
+          <w:rFonts w:ascii="Times New Roman" w:hAnsi="Times New Roman"/>
+          <w:noProof/>
+          <w:color w:val="000000"/>
+          <w:sz w:val="24"/>
+          <w:szCs w:val="24"/>
+        </w:rPr>
+      </w:pPr>
+      <w:r>
+        <w:rPr>
+          <w:rFonts w:ascii="Times New Roman" w:hAnsi="Times New Roman"/>
+          <w:noProof/>
+          <w:color w:val="000000"/>
+          <w:sz w:val="24"/>
+          <w:szCs w:val="24"/>
+        </w:rPr>
+        <w:t>Click Logout</w:t>
+      </w:r>
+    </w:p>
+    <w:p>
+      <w:pPr>
+        <w:pStyle w:val="ListParagraph"/>
+        <w:numPr>
+          <w:ilvl w:val="0"/>
+          <w:numId w:val="9"/>
+        </w:numPr>
+        <w:rPr>
+          <w:rFonts w:ascii="Times New Roman" w:hAnsi="Times New Roman"/>
+          <w:noProof/>
+          <w:color w:val="000000"/>
+          <w:sz w:val="24"/>
+          <w:szCs w:val="24"/>
+        </w:rPr>
+      </w:pPr>
+      <w:r>
+        <w:rPr>
+          <w:rFonts w:ascii="Times New Roman" w:hAnsi="Times New Roman"/>
+          <w:noProof/>
+          <w:color w:val="000000"/>
+          <w:sz w:val="24"/>
+          <w:szCs w:val="24"/>
+        </w:rPr>
+        <w:t>Ensure logged out successfully and still on Home page</w:t>
+      </w:r>
+    </w:p>
+    <w:p>
+      <w:pPr>
         <w:rPr>
           <w:noProof/>
           <w:color w:val="000000"/>
@@ -2069,7 +2174,15 @@
           <w:color w:val="000000"/>
           <w:szCs w:val="24"/>
         </w:rPr>
-        <w:t xml:space="preserve"> User Settings</w:t>
+        <w:t xml:space="preserve"> </w:t>
+      </w:r>
+      <w:r>
+        <w:rPr>
+          <w:noProof/>
+          <w:color w:val="000000"/>
+          <w:szCs w:val="24"/>
+        </w:rPr>
+        <w:t>Profile</w:t>
       </w:r>
       <w:r>
         <w:rPr>
@@ -2155,7 +2268,27 @@
           <w:sz w:val="24"/>
           <w:szCs w:val="24"/>
         </w:rPr>
-        <w:t>Click User Settings button on sidebar</w:t>
+        <w:t xml:space="preserve">Click </w:t>
+      </w:r>
+      <w:r>
+        <w:rPr>
+          <w:rFonts w:ascii="Times New Roman" w:hAnsi="Times New Roman"/>
+          <w:noProof/>
+          <w:color w:val="000000"/>
+          <w:sz w:val="24"/>
+          <w:szCs w:val="24"/>
+        </w:rPr>
+        <w:t>Profile</w:t>
+      </w:r>
+      <w:r>
+        <w:rPr>
+          <w:rFonts w:ascii="Times New Roman" w:hAnsi="Times New Roman"/>
+          <w:noProof/>
+          <w:color w:val="000000"/>
+          <w:sz w:val="24"/>
+          <w:szCs w:val="24"/>
+        </w:rPr>
+        <w:t xml:space="preserve"> button on sidebar</w:t>
       </w:r>
     </w:p>
     <w:p>
@@ -2181,7 +2314,7 @@
           <w:sz w:val="24"/>
           <w:szCs w:val="24"/>
         </w:rPr>
-        <w:t>Change User Settings</w:t>
+        <w:t>Click Interests tab</w:t>
       </w:r>
     </w:p>
     <w:p>
@@ -2207,33 +2340,7 @@
           <w:sz w:val="24"/>
           <w:szCs w:val="24"/>
         </w:rPr>
-        <w:t>Click Home button on sidebar</w:t>
-      </w:r>
-    </w:p>
-    <w:p>
-      <w:pPr>
-        <w:pStyle w:val="ListParagraph"/>
-        <w:numPr>
-          <w:ilvl w:val="0"/>
-          <w:numId w:val="12"/>
-        </w:numPr>
-        <w:rPr>
-          <w:rFonts w:ascii="Times New Roman" w:hAnsi="Times New Roman"/>
-          <w:noProof/>
-          <w:color w:val="000000"/>
-          <w:sz w:val="24"/>
-          <w:szCs w:val="24"/>
-        </w:rPr>
-      </w:pPr>
-      <w:r>
-        <w:rPr>
-          <w:rFonts w:ascii="Times New Roman" w:hAnsi="Times New Roman"/>
-          <w:noProof/>
-          <w:color w:val="000000"/>
-          <w:sz w:val="24"/>
-          <w:szCs w:val="24"/>
-        </w:rPr>
-        <w:t>Ensure changes have taken effect</w:t>
+        <w:t>View interests</w:t>
       </w:r>
     </w:p>
     <w:p>
@@ -2732,7 +2839,27 @@
           <w:sz w:val="24"/>
           <w:szCs w:val="24"/>
         </w:rPr>
-        <w:t>Click the Post Thread button at the top of the spool</w:t>
+        <w:t xml:space="preserve">Click the </w:t>
+      </w:r>
+      <w:r>
+        <w:rPr>
+          <w:rFonts w:ascii="Times New Roman" w:hAnsi="Times New Roman"/>
+          <w:noProof/>
+          <w:color w:val="000000"/>
+          <w:sz w:val="24"/>
+          <w:szCs w:val="24"/>
+        </w:rPr>
+        <w:t>Create Post</w:t>
+      </w:r>
+      <w:r>
+        <w:rPr>
+          <w:rFonts w:ascii="Times New Roman" w:hAnsi="Times New Roman"/>
+          <w:noProof/>
+          <w:color w:val="000000"/>
+          <w:sz w:val="24"/>
+          <w:szCs w:val="24"/>
+        </w:rPr>
+        <w:t xml:space="preserve"> button at the top of the spool</w:t>
       </w:r>
     </w:p>
     <w:p>
@@ -2784,7 +2911,7 @@
           <w:sz w:val="24"/>
           <w:szCs w:val="24"/>
         </w:rPr>
-        <w:t>Click Post Thread</w:t>
+        <w:t>Click Post</w:t>
       </w:r>
     </w:p>
     <w:p>
@@ -2862,7 +2989,8 @@
           <w:sz w:val="24"/>
           <w:szCs w:val="24"/>
         </w:rPr>
-        <w:t>Click the Edit Thread button</w:t>
+        <w:lastRenderedPageBreak/>
+        <w:t>Click the Edit button</w:t>
       </w:r>
     </w:p>
     <w:p>
@@ -2888,7 +3016,17 @@
           <w:sz w:val="24"/>
           <w:szCs w:val="24"/>
         </w:rPr>
-        <w:t>Make changes to the thread title and content</w:t>
+        <w:t xml:space="preserve">Make changes to the </w:t>
+      </w:r>
+      <w:r>
+        <w:rPr>
+          <w:rFonts w:ascii="Times New Roman" w:hAnsi="Times New Roman"/>
+          <w:noProof/>
+          <w:color w:val="000000"/>
+          <w:sz w:val="24"/>
+          <w:szCs w:val="24"/>
+        </w:rPr>
+        <w:t>thread content</w:t>
       </w:r>
     </w:p>
     <w:p>
@@ -2914,7 +3052,17 @@
           <w:sz w:val="24"/>
           <w:szCs w:val="24"/>
         </w:rPr>
-        <w:t>Click the Save Changes button</w:t>
+        <w:t xml:space="preserve">Click the Save </w:t>
+      </w:r>
+      <w:r>
+        <w:rPr>
+          <w:rFonts w:ascii="Times New Roman" w:hAnsi="Times New Roman"/>
+          <w:noProof/>
+          <w:color w:val="000000"/>
+          <w:sz w:val="24"/>
+          <w:szCs w:val="24"/>
+        </w:rPr>
+        <w:t>button</w:t>
       </w:r>
     </w:p>
     <w:p>
@@ -2940,7 +3088,6 @@
           <w:sz w:val="24"/>
           <w:szCs w:val="24"/>
         </w:rPr>
-        <w:lastRenderedPageBreak/>
         <w:t>Ensure that the changes are saved</w:t>
       </w:r>
     </w:p>
@@ -2967,7 +3114,17 @@
           <w:sz w:val="24"/>
           <w:szCs w:val="24"/>
         </w:rPr>
-        <w:t>Click the Delete Thread button</w:t>
+        <w:t xml:space="preserve">Click the </w:t>
+      </w:r>
+      <w:r>
+        <w:rPr>
+          <w:rFonts w:ascii="Times New Roman" w:hAnsi="Times New Roman"/>
+          <w:noProof/>
+          <w:color w:val="000000"/>
+          <w:sz w:val="24"/>
+          <w:szCs w:val="24"/>
+        </w:rPr>
+        <w:t>Delete button</w:t>
       </w:r>
     </w:p>
     <w:p>
@@ -2993,32 +3150,7 @@
           <w:sz w:val="24"/>
           <w:szCs w:val="24"/>
         </w:rPr>
-        <w:t>Ensure that the thread is deleted</w:t>
-      </w:r>
-    </w:p>
-    <w:p>
-      <w:pPr>
-        <w:rPr>
-          <w:noProof/>
-          <w:color w:val="000000"/>
-          <w:szCs w:val="24"/>
-        </w:rPr>
-      </w:pPr>
-      <w:r>
-        <w:rPr>
-          <w:noProof/>
-          <w:color w:val="000000"/>
-          <w:szCs w:val="24"/>
-        </w:rPr>
-        <w:t>Interact With</w:t>
-      </w:r>
-      <w:r>
-        <w:rPr>
-          <w:noProof/>
-          <w:color w:val="000000"/>
-          <w:szCs w:val="24"/>
-        </w:rPr>
-        <w:t xml:space="preserve"> A Thread:</w:t>
+        <w:t>Click the confirmation Delete button</w:t>
       </w:r>
     </w:p>
     <w:p>
@@ -3026,6 +3158,49 @@
         <w:pStyle w:val="ListParagraph"/>
         <w:numPr>
           <w:ilvl w:val="0"/>
+          <w:numId w:val="10"/>
+        </w:numPr>
+        <w:rPr>
+          <w:rFonts w:ascii="Times New Roman" w:hAnsi="Times New Roman"/>
+          <w:noProof/>
+          <w:color w:val="000000"/>
+          <w:sz w:val="24"/>
+          <w:szCs w:val="24"/>
+        </w:rPr>
+      </w:pPr>
+      <w:r>
+        <w:rPr>
+          <w:rFonts w:ascii="Times New Roman" w:hAnsi="Times New Roman"/>
+          <w:noProof/>
+          <w:color w:val="000000"/>
+          <w:sz w:val="24"/>
+          <w:szCs w:val="24"/>
+        </w:rPr>
+        <w:t>Ensure that you are redirected to the spool page and the thread is delted</w:t>
+      </w:r>
+    </w:p>
+    <w:p>
+      <w:pPr>
+        <w:rPr>
+          <w:noProof/>
+          <w:color w:val="000000"/>
+          <w:szCs w:val="24"/>
+        </w:rPr>
+      </w:pPr>
+      <w:r>
+        <w:rPr>
+          <w:noProof/>
+          <w:color w:val="000000"/>
+          <w:szCs w:val="24"/>
+        </w:rPr>
+        <w:t>Interact With A Thread:</w:t>
+      </w:r>
+    </w:p>
+    <w:p>
+      <w:pPr>
+        <w:pStyle w:val="ListParagraph"/>
+        <w:numPr>
+          <w:ilvl w:val="0"/>
           <w:numId w:val="13"/>
         </w:numPr>
         <w:rPr>
@@ -3144,6 +3319,16 @@
         </w:rPr>
         <w:t>Stitch the thread</w:t>
       </w:r>
+      <w:r>
+        <w:rPr>
+          <w:rFonts w:ascii="Times New Roman" w:hAnsi="Times New Roman"/>
+          <w:noProof/>
+          <w:color w:val="000000"/>
+          <w:sz w:val="24"/>
+          <w:szCs w:val="24"/>
+        </w:rPr>
+        <w:t xml:space="preserve"> and ensure it has a stitch</w:t>
+      </w:r>
     </w:p>
     <w:p>
       <w:pPr>
@@ -3168,7 +3353,7 @@
           <w:sz w:val="24"/>
           <w:szCs w:val="24"/>
         </w:rPr>
-        <w:t>Rip the thread</w:t>
+        <w:t>Stitch the thread again to remove the stitch</w:t>
       </w:r>
     </w:p>
     <w:p>
@@ -3194,7 +3379,7 @@
           <w:sz w:val="24"/>
           <w:szCs w:val="24"/>
         </w:rPr>
-        <w:t>Click the Comment button</w:t>
+        <w:t>Rip the thread and ensure it has a rip</w:t>
       </w:r>
     </w:p>
     <w:p>
@@ -3220,7 +3405,7 @@
           <w:sz w:val="24"/>
           <w:szCs w:val="24"/>
         </w:rPr>
-        <w:t>Enter comment content</w:t>
+        <w:t>Stitch the thread to remove the rip and add a stitch</w:t>
       </w:r>
     </w:p>
     <w:p>
@@ -3246,7 +3431,7 @@
           <w:sz w:val="24"/>
           <w:szCs w:val="24"/>
         </w:rPr>
-        <w:t>Click Post Comment</w:t>
+        <w:t>Click the Share button</w:t>
       </w:r>
     </w:p>
     <w:p>
@@ -3272,7 +3457,293 @@
           <w:sz w:val="24"/>
           <w:szCs w:val="24"/>
         </w:rPr>
-        <w:t>Ensure that the comment was created</w:t>
+        <w:t>Ensure the current url is copied to the clipboard</w:t>
+      </w:r>
+    </w:p>
+    <w:p>
+      <w:pPr>
+        <w:pStyle w:val="ListParagraph"/>
+        <w:numPr>
+          <w:ilvl w:val="0"/>
+          <w:numId w:val="13"/>
+        </w:numPr>
+        <w:rPr>
+          <w:rFonts w:ascii="Times New Roman" w:hAnsi="Times New Roman"/>
+          <w:noProof/>
+          <w:color w:val="000000"/>
+          <w:sz w:val="24"/>
+          <w:szCs w:val="24"/>
+        </w:rPr>
+      </w:pPr>
+      <w:r>
+        <w:rPr>
+          <w:rFonts w:ascii="Times New Roman" w:hAnsi="Times New Roman"/>
+          <w:noProof/>
+          <w:color w:val="000000"/>
+          <w:sz w:val="24"/>
+          <w:szCs w:val="24"/>
+        </w:rPr>
+        <w:t>Enter a comment in the comment input box</w:t>
+      </w:r>
+    </w:p>
+    <w:p>
+      <w:pPr>
+        <w:pStyle w:val="ListParagraph"/>
+        <w:numPr>
+          <w:ilvl w:val="0"/>
+          <w:numId w:val="13"/>
+        </w:numPr>
+        <w:rPr>
+          <w:rFonts w:ascii="Times New Roman" w:hAnsi="Times New Roman"/>
+          <w:noProof/>
+          <w:color w:val="000000"/>
+          <w:sz w:val="24"/>
+          <w:szCs w:val="24"/>
+        </w:rPr>
+      </w:pPr>
+      <w:r>
+        <w:rPr>
+          <w:rFonts w:ascii="Times New Roman" w:hAnsi="Times New Roman"/>
+          <w:noProof/>
+          <w:color w:val="000000"/>
+          <w:sz w:val="24"/>
+          <w:szCs w:val="24"/>
+        </w:rPr>
+        <w:t>Click Comment</w:t>
+      </w:r>
+    </w:p>
+    <w:p>
+      <w:pPr>
+        <w:pStyle w:val="ListParagraph"/>
+        <w:numPr>
+          <w:ilvl w:val="0"/>
+          <w:numId w:val="13"/>
+        </w:numPr>
+        <w:rPr>
+          <w:rFonts w:ascii="Times New Roman" w:hAnsi="Times New Roman"/>
+          <w:noProof/>
+          <w:color w:val="000000"/>
+          <w:sz w:val="24"/>
+          <w:szCs w:val="24"/>
+        </w:rPr>
+      </w:pPr>
+      <w:r>
+        <w:rPr>
+          <w:rFonts w:ascii="Times New Roman" w:hAnsi="Times New Roman"/>
+          <w:noProof/>
+          <w:color w:val="000000"/>
+          <w:sz w:val="24"/>
+          <w:szCs w:val="24"/>
+        </w:rPr>
+        <w:t>Ensure that the comment is created</w:t>
+      </w:r>
+    </w:p>
+    <w:p>
+      <w:pPr>
+        <w:pStyle w:val="ListParagraph"/>
+        <w:numPr>
+          <w:ilvl w:val="0"/>
+          <w:numId w:val="13"/>
+        </w:numPr>
+        <w:rPr>
+          <w:rFonts w:ascii="Times New Roman" w:hAnsi="Times New Roman"/>
+          <w:noProof/>
+          <w:color w:val="000000"/>
+          <w:sz w:val="24"/>
+          <w:szCs w:val="24"/>
+        </w:rPr>
+      </w:pPr>
+      <w:r>
+        <w:rPr>
+          <w:rFonts w:ascii="Times New Roman" w:hAnsi="Times New Roman"/>
+          <w:noProof/>
+          <w:color w:val="000000"/>
+          <w:sz w:val="24"/>
+          <w:szCs w:val="24"/>
+        </w:rPr>
+        <w:t>Click Reply and enter a comment in the comment input box</w:t>
+      </w:r>
+    </w:p>
+    <w:p>
+      <w:pPr>
+        <w:pStyle w:val="ListParagraph"/>
+        <w:numPr>
+          <w:ilvl w:val="0"/>
+          <w:numId w:val="13"/>
+        </w:numPr>
+        <w:rPr>
+          <w:rFonts w:ascii="Times New Roman" w:hAnsi="Times New Roman"/>
+          <w:noProof/>
+          <w:color w:val="000000"/>
+          <w:sz w:val="24"/>
+          <w:szCs w:val="24"/>
+        </w:rPr>
+      </w:pPr>
+      <w:r>
+        <w:rPr>
+          <w:rFonts w:ascii="Times New Roman" w:hAnsi="Times New Roman"/>
+          <w:noProof/>
+          <w:color w:val="000000"/>
+          <w:sz w:val="24"/>
+          <w:szCs w:val="24"/>
+        </w:rPr>
+        <w:t>Click Comment</w:t>
+      </w:r>
+    </w:p>
+    <w:p>
+      <w:pPr>
+        <w:pStyle w:val="ListParagraph"/>
+        <w:numPr>
+          <w:ilvl w:val="0"/>
+          <w:numId w:val="13"/>
+        </w:numPr>
+        <w:rPr>
+          <w:rFonts w:ascii="Times New Roman" w:hAnsi="Times New Roman"/>
+          <w:noProof/>
+          <w:color w:val="000000"/>
+          <w:sz w:val="24"/>
+          <w:szCs w:val="24"/>
+        </w:rPr>
+      </w:pPr>
+      <w:r>
+        <w:rPr>
+          <w:rFonts w:ascii="Times New Roman" w:hAnsi="Times New Roman"/>
+          <w:noProof/>
+          <w:color w:val="000000"/>
+          <w:sz w:val="24"/>
+          <w:szCs w:val="24"/>
+        </w:rPr>
+        <w:t>Ensure that the reply is created</w:t>
+      </w:r>
+    </w:p>
+    <w:p>
+      <w:pPr>
+        <w:pStyle w:val="ListParagraph"/>
+        <w:numPr>
+          <w:ilvl w:val="0"/>
+          <w:numId w:val="13"/>
+        </w:numPr>
+        <w:rPr>
+          <w:rFonts w:ascii="Times New Roman" w:hAnsi="Times New Roman"/>
+          <w:noProof/>
+          <w:color w:val="000000"/>
+          <w:sz w:val="24"/>
+          <w:szCs w:val="24"/>
+        </w:rPr>
+      </w:pPr>
+      <w:r>
+        <w:rPr>
+          <w:rFonts w:ascii="Times New Roman" w:hAnsi="Times New Roman"/>
+          <w:noProof/>
+          <w:color w:val="000000"/>
+          <w:sz w:val="24"/>
+          <w:szCs w:val="24"/>
+        </w:rPr>
+        <w:t>Click Edit on the original comment and change the comment input box</w:t>
+      </w:r>
+    </w:p>
+    <w:p>
+      <w:pPr>
+        <w:pStyle w:val="ListParagraph"/>
+        <w:numPr>
+          <w:ilvl w:val="0"/>
+          <w:numId w:val="13"/>
+        </w:numPr>
+        <w:rPr>
+          <w:rFonts w:ascii="Times New Roman" w:hAnsi="Times New Roman"/>
+          <w:noProof/>
+          <w:color w:val="000000"/>
+          <w:sz w:val="24"/>
+          <w:szCs w:val="24"/>
+        </w:rPr>
+      </w:pPr>
+      <w:r>
+        <w:rPr>
+          <w:rFonts w:ascii="Times New Roman" w:hAnsi="Times New Roman"/>
+          <w:noProof/>
+          <w:color w:val="000000"/>
+          <w:sz w:val="24"/>
+          <w:szCs w:val="24"/>
+        </w:rPr>
+        <w:t>Click Edit to confirm the change</w:t>
+      </w:r>
+    </w:p>
+    <w:p>
+      <w:pPr>
+        <w:pStyle w:val="ListParagraph"/>
+        <w:numPr>
+          <w:ilvl w:val="0"/>
+          <w:numId w:val="13"/>
+        </w:numPr>
+        <w:rPr>
+          <w:rFonts w:ascii="Times New Roman" w:hAnsi="Times New Roman"/>
+          <w:noProof/>
+          <w:color w:val="000000"/>
+          <w:sz w:val="24"/>
+          <w:szCs w:val="24"/>
+        </w:rPr>
+      </w:pPr>
+      <w:r>
+        <w:rPr>
+          <w:rFonts w:ascii="Times New Roman" w:hAnsi="Times New Roman"/>
+          <w:noProof/>
+          <w:color w:val="000000"/>
+          <w:sz w:val="24"/>
+          <w:szCs w:val="24"/>
+        </w:rPr>
+        <w:t>Click Delete on the original comment</w:t>
+      </w:r>
+    </w:p>
+    <w:p>
+      <w:pPr>
+        <w:pStyle w:val="ListParagraph"/>
+        <w:numPr>
+          <w:ilvl w:val="0"/>
+          <w:numId w:val="13"/>
+        </w:numPr>
+        <w:rPr>
+          <w:rFonts w:ascii="Times New Roman" w:hAnsi="Times New Roman"/>
+          <w:noProof/>
+          <w:color w:val="000000"/>
+          <w:sz w:val="24"/>
+          <w:szCs w:val="24"/>
+        </w:rPr>
+      </w:pPr>
+      <w:r>
+        <w:rPr>
+          <w:rFonts w:ascii="Times New Roman" w:hAnsi="Times New Roman"/>
+          <w:noProof/>
+          <w:color w:val="000000"/>
+          <w:sz w:val="24"/>
+          <w:szCs w:val="24"/>
+        </w:rPr>
+        <w:t>Click the confirmation Delete button</w:t>
+      </w:r>
+    </w:p>
+    <w:p>
+      <w:pPr>
+        <w:pStyle w:val="ListParagraph"/>
+        <w:numPr>
+          <w:ilvl w:val="0"/>
+          <w:numId w:val="13"/>
+        </w:numPr>
+        <w:rPr>
+          <w:rFonts w:ascii="Times New Roman" w:hAnsi="Times New Roman"/>
+          <w:noProof/>
+          <w:color w:val="000000"/>
+          <w:sz w:val="24"/>
+          <w:szCs w:val="24"/>
+        </w:rPr>
+      </w:pPr>
+      <w:r>
+        <w:rPr>
+          <w:rFonts w:ascii="Times New Roman" w:hAnsi="Times New Roman"/>
+          <w:noProof/>
+          <w:color w:val="000000"/>
+          <w:sz w:val="24"/>
+          <w:szCs w:val="24"/>
+        </w:rPr>
+        <w:t>Ensure that the comment is deleted</w:t>
       </w:r>
     </w:p>
     <w:p>
@@ -3664,8 +4135,19 @@
           <w:sz w:val="24"/>
           <w:szCs w:val="24"/>
         </w:rPr>
+        <w:lastRenderedPageBreak/>
         <w:t>Enter a valid name</w:t>
       </w:r>
+      <w:r>
+        <w:rPr>
+          <w:rFonts w:ascii="Times New Roman" w:hAnsi="Times New Roman"/>
+          <w:noProof/>
+          <w:color w:val="000000"/>
+          <w:sz w:val="24"/>
+          <w:szCs w:val="24"/>
+        </w:rPr>
+        <w:t xml:space="preserve"> and some interests</w:t>
+      </w:r>
     </w:p>
     <w:p>
       <w:pPr>
@@ -3690,7 +4172,7 @@
           <w:sz w:val="24"/>
           <w:szCs w:val="24"/>
         </w:rPr>
-        <w:t>Click Create Spool</w:t>
+        <w:t>Click Create</w:t>
       </w:r>
     </w:p>
     <w:p>
@@ -3742,7 +4224,27 @@
           <w:sz w:val="24"/>
           <w:szCs w:val="24"/>
         </w:rPr>
-        <w:t>Click the Edit Spool button</w:t>
+        <w:t xml:space="preserve">Click the </w:t>
+      </w:r>
+      <w:r>
+        <w:rPr>
+          <w:rFonts w:ascii="Times New Roman" w:hAnsi="Times New Roman"/>
+          <w:noProof/>
+          <w:color w:val="000000"/>
+          <w:sz w:val="24"/>
+          <w:szCs w:val="24"/>
+        </w:rPr>
+        <w:t>Manage</w:t>
+      </w:r>
+      <w:r>
+        <w:rPr>
+          <w:rFonts w:ascii="Times New Roman" w:hAnsi="Times New Roman"/>
+          <w:noProof/>
+          <w:color w:val="000000"/>
+          <w:sz w:val="24"/>
+          <w:szCs w:val="24"/>
+        </w:rPr>
+        <w:t xml:space="preserve"> Spool button</w:t>
       </w:r>
     </w:p>
     <w:p>
@@ -3768,7 +4270,17 @@
           <w:sz w:val="24"/>
           <w:szCs w:val="24"/>
         </w:rPr>
-        <w:t>Enter a new spool name</w:t>
+        <w:t xml:space="preserve">Enter </w:t>
+      </w:r>
+      <w:r>
+        <w:rPr>
+          <w:rFonts w:ascii="Times New Roman" w:hAnsi="Times New Roman"/>
+          <w:noProof/>
+          <w:color w:val="000000"/>
+          <w:sz w:val="24"/>
+          <w:szCs w:val="24"/>
+        </w:rPr>
+        <w:t>some rules and click Save Rules</w:t>
       </w:r>
     </w:p>
     <w:p>
@@ -3794,7 +4306,7 @@
           <w:sz w:val="24"/>
           <w:szCs w:val="24"/>
         </w:rPr>
-        <w:t>Enter a username to give that user special privileges over the spool</w:t>
+        <w:t>Enter a username and click Add Moderator</w:t>
       </w:r>
     </w:p>
     <w:p>
@@ -3820,7 +4332,33 @@
           <w:sz w:val="24"/>
           <w:szCs w:val="24"/>
         </w:rPr>
-        <w:t>Click the Finish Edit button</w:t>
+        <w:t>Enter a username and click Change Owner</w:t>
+      </w:r>
+    </w:p>
+    <w:p>
+      <w:pPr>
+        <w:pStyle w:val="ListParagraph"/>
+        <w:numPr>
+          <w:ilvl w:val="0"/>
+          <w:numId w:val="11"/>
+        </w:numPr>
+        <w:rPr>
+          <w:rFonts w:ascii="Times New Roman" w:hAnsi="Times New Roman"/>
+          <w:noProof/>
+          <w:color w:val="000000"/>
+          <w:sz w:val="24"/>
+          <w:szCs w:val="24"/>
+        </w:rPr>
+      </w:pPr>
+      <w:r>
+        <w:rPr>
+          <w:rFonts w:ascii="Times New Roman" w:hAnsi="Times New Roman"/>
+          <w:noProof/>
+          <w:color w:val="000000"/>
+          <w:sz w:val="24"/>
+          <w:szCs w:val="24"/>
+        </w:rPr>
+        <w:t>Ensure that the rules, moderators and owner have changed</w:t>
       </w:r>
     </w:p>
     <w:p>
@@ -3975,7 +4513,27 @@
           <w:sz w:val="24"/>
           <w:szCs w:val="24"/>
         </w:rPr>
-        <w:t>Click the Spin button to subscribe to the spool</w:t>
+        <w:t xml:space="preserve">Click the </w:t>
+      </w:r>
+      <w:r>
+        <w:rPr>
+          <w:rFonts w:ascii="Times New Roman" w:hAnsi="Times New Roman"/>
+          <w:noProof/>
+          <w:color w:val="000000"/>
+          <w:sz w:val="24"/>
+          <w:szCs w:val="24"/>
+        </w:rPr>
+        <w:t>Join Spool</w:t>
+      </w:r>
+      <w:r>
+        <w:rPr>
+          <w:rFonts w:ascii="Times New Roman" w:hAnsi="Times New Roman"/>
+          <w:noProof/>
+          <w:color w:val="000000"/>
+          <w:sz w:val="24"/>
+          <w:szCs w:val="24"/>
+        </w:rPr>
+        <w:t xml:space="preserve"> button to subscribe to the spool</w:t>
       </w:r>
     </w:p>
     <w:p>
@@ -4022,7 +4580,6 @@
           <w:color w:val="000000"/>
           <w:szCs w:val="24"/>
         </w:rPr>
-        <w:lastRenderedPageBreak/>
         <w:t xml:space="preserve">Core feature </w:t>
       </w:r>
       <w:r>
@@ -4210,15 +4767,7 @@
           <w:color w:val="000000"/>
           <w:szCs w:val="24"/>
         </w:rPr>
-        <w:t>Home Feed</w:t>
-      </w:r>
-      <w:r>
-        <w:rPr>
-          <w:noProof/>
-          <w:color w:val="000000"/>
-          <w:szCs w:val="24"/>
-        </w:rPr>
-        <w:t>:</w:t>
+        <w:t>Home Feed:</w:t>
       </w:r>
     </w:p>
     <w:p>
@@ -4270,7 +4819,7 @@
           <w:sz w:val="24"/>
           <w:szCs w:val="24"/>
         </w:rPr>
-        <w:t>Click Sort Feed dropdown and select Most Popular</w:t>
+        <w:t>Click the sort by New tab</w:t>
       </w:r>
     </w:p>
     <w:p>
@@ -4296,7 +4845,17 @@
           <w:sz w:val="24"/>
           <w:szCs w:val="24"/>
         </w:rPr>
-        <w:t>Ensure home feed is sorted by most stitches</w:t>
+        <w:t xml:space="preserve">Ensure home feed is sorted by </w:t>
+      </w:r>
+      <w:r>
+        <w:rPr>
+          <w:rFonts w:ascii="Times New Roman" w:hAnsi="Times New Roman"/>
+          <w:noProof/>
+          <w:color w:val="000000"/>
+          <w:sz w:val="24"/>
+          <w:szCs w:val="24"/>
+        </w:rPr>
+        <w:t>newest threads</w:t>
       </w:r>
     </w:p>
     <w:p>
@@ -4322,7 +4881,7 @@
           <w:sz w:val="24"/>
           <w:szCs w:val="24"/>
         </w:rPr>
-        <w:t>Click Login button on sidebar</w:t>
+        <w:t>Click the sort by Hot tab</w:t>
       </w:r>
     </w:p>
     <w:p>
@@ -4348,7 +4907,17 @@
           <w:sz w:val="24"/>
           <w:szCs w:val="24"/>
         </w:rPr>
-        <w:t>Enter valid login credentials</w:t>
+        <w:t xml:space="preserve">Ensure home feed is sorted by </w:t>
+      </w:r>
+      <w:r>
+        <w:rPr>
+          <w:rFonts w:ascii="Times New Roman" w:hAnsi="Times New Roman"/>
+          <w:noProof/>
+          <w:color w:val="000000"/>
+          <w:sz w:val="24"/>
+          <w:szCs w:val="24"/>
+        </w:rPr>
+        <w:t>hottest threads</w:t>
       </w:r>
     </w:p>
     <w:p>
@@ -4374,27 +4943,271 @@
           <w:sz w:val="24"/>
           <w:szCs w:val="24"/>
         </w:rPr>
-        <w:t xml:space="preserve">Ensure home feed contains </w:t>
-      </w:r>
-      <w:r>
-        <w:rPr>
-          <w:rFonts w:ascii="Times New Roman" w:hAnsi="Times New Roman"/>
-          <w:noProof/>
-          <w:color w:val="000000"/>
-          <w:sz w:val="24"/>
-          <w:szCs w:val="24"/>
-        </w:rPr>
-        <w:t xml:space="preserve">threads from </w:t>
-      </w:r>
-      <w:r>
-        <w:rPr>
-          <w:rFonts w:ascii="Times New Roman" w:hAnsi="Times New Roman"/>
-          <w:noProof/>
-          <w:color w:val="000000"/>
-          <w:sz w:val="24"/>
-          <w:szCs w:val="24"/>
-        </w:rPr>
-        <w:t>subscribed spools</w:t>
+        <w:t>Click the sort by Top tab</w:t>
+      </w:r>
+    </w:p>
+    <w:p>
+      <w:pPr>
+        <w:pStyle w:val="ListParagraph"/>
+        <w:numPr>
+          <w:ilvl w:val="0"/>
+          <w:numId w:val="14"/>
+        </w:numPr>
+        <w:rPr>
+          <w:rFonts w:ascii="Times New Roman" w:hAnsi="Times New Roman"/>
+          <w:noProof/>
+          <w:color w:val="000000"/>
+          <w:sz w:val="24"/>
+          <w:szCs w:val="24"/>
+        </w:rPr>
+      </w:pPr>
+      <w:r>
+        <w:rPr>
+          <w:rFonts w:ascii="Times New Roman" w:hAnsi="Times New Roman"/>
+          <w:noProof/>
+          <w:color w:val="000000"/>
+          <w:sz w:val="24"/>
+          <w:szCs w:val="24"/>
+        </w:rPr>
+        <w:t xml:space="preserve">Ensure home feed is sorted by </w:t>
+      </w:r>
+      <w:r>
+        <w:rPr>
+          <w:rFonts w:ascii="Times New Roman" w:hAnsi="Times New Roman"/>
+          <w:noProof/>
+          <w:color w:val="000000"/>
+          <w:sz w:val="24"/>
+          <w:szCs w:val="24"/>
+        </w:rPr>
+        <w:t>top threads</w:t>
+      </w:r>
+    </w:p>
+    <w:p>
+      <w:pPr>
+        <w:pStyle w:val="ListParagraph"/>
+        <w:numPr>
+          <w:ilvl w:val="0"/>
+          <w:numId w:val="14"/>
+        </w:numPr>
+        <w:rPr>
+          <w:rFonts w:ascii="Times New Roman" w:hAnsi="Times New Roman"/>
+          <w:noProof/>
+          <w:color w:val="000000"/>
+          <w:sz w:val="24"/>
+          <w:szCs w:val="24"/>
+        </w:rPr>
+      </w:pPr>
+      <w:r>
+        <w:rPr>
+          <w:rFonts w:ascii="Times New Roman" w:hAnsi="Times New Roman"/>
+          <w:noProof/>
+          <w:color w:val="000000"/>
+          <w:sz w:val="24"/>
+          <w:szCs w:val="24"/>
+        </w:rPr>
+        <w:t>Click the sort by Controversial tab</w:t>
+      </w:r>
+    </w:p>
+    <w:p>
+      <w:pPr>
+        <w:pStyle w:val="ListParagraph"/>
+        <w:numPr>
+          <w:ilvl w:val="0"/>
+          <w:numId w:val="14"/>
+        </w:numPr>
+        <w:rPr>
+          <w:rFonts w:ascii="Times New Roman" w:hAnsi="Times New Roman"/>
+          <w:noProof/>
+          <w:color w:val="000000"/>
+          <w:sz w:val="24"/>
+          <w:szCs w:val="24"/>
+        </w:rPr>
+      </w:pPr>
+      <w:r>
+        <w:rPr>
+          <w:rFonts w:ascii="Times New Roman" w:hAnsi="Times New Roman"/>
+          <w:noProof/>
+          <w:color w:val="000000"/>
+          <w:sz w:val="24"/>
+          <w:szCs w:val="24"/>
+        </w:rPr>
+        <w:t xml:space="preserve">Ensure home feed is sorted by </w:t>
+      </w:r>
+      <w:r>
+        <w:rPr>
+          <w:rFonts w:ascii="Times New Roman" w:hAnsi="Times New Roman"/>
+          <w:noProof/>
+          <w:color w:val="000000"/>
+          <w:sz w:val="24"/>
+          <w:szCs w:val="24"/>
+        </w:rPr>
+        <w:t>controversial threads</w:t>
+      </w:r>
+    </w:p>
+    <w:p>
+      <w:pPr>
+        <w:pStyle w:val="ListParagraph"/>
+        <w:numPr>
+          <w:ilvl w:val="0"/>
+          <w:numId w:val="14"/>
+        </w:numPr>
+        <w:rPr>
+          <w:rFonts w:ascii="Times New Roman" w:hAnsi="Times New Roman"/>
+          <w:noProof/>
+          <w:color w:val="000000"/>
+          <w:sz w:val="24"/>
+          <w:szCs w:val="24"/>
+        </w:rPr>
+      </w:pPr>
+      <w:r>
+        <w:rPr>
+          <w:rFonts w:ascii="Times New Roman" w:hAnsi="Times New Roman"/>
+          <w:noProof/>
+          <w:color w:val="000000"/>
+          <w:sz w:val="24"/>
+          <w:szCs w:val="24"/>
+        </w:rPr>
+        <w:t>Click the sort by Comments tab</w:t>
+      </w:r>
+    </w:p>
+    <w:p>
+      <w:pPr>
+        <w:pStyle w:val="ListParagraph"/>
+        <w:numPr>
+          <w:ilvl w:val="0"/>
+          <w:numId w:val="14"/>
+        </w:numPr>
+        <w:rPr>
+          <w:rFonts w:ascii="Times New Roman" w:hAnsi="Times New Roman"/>
+          <w:noProof/>
+          <w:color w:val="000000"/>
+          <w:sz w:val="24"/>
+          <w:szCs w:val="24"/>
+        </w:rPr>
+      </w:pPr>
+      <w:r>
+        <w:rPr>
+          <w:rFonts w:ascii="Times New Roman" w:hAnsi="Times New Roman"/>
+          <w:noProof/>
+          <w:color w:val="000000"/>
+          <w:sz w:val="24"/>
+          <w:szCs w:val="24"/>
+        </w:rPr>
+        <w:t xml:space="preserve">Ensure home feed is sorted by </w:t>
+      </w:r>
+      <w:r>
+        <w:rPr>
+          <w:rFonts w:ascii="Times New Roman" w:hAnsi="Times New Roman"/>
+          <w:noProof/>
+          <w:color w:val="000000"/>
+          <w:sz w:val="24"/>
+          <w:szCs w:val="24"/>
+        </w:rPr>
+        <w:t>threads with most comments</w:t>
+      </w:r>
+    </w:p>
+    <w:p>
+      <w:pPr>
+        <w:pStyle w:val="ListParagraph"/>
+        <w:numPr>
+          <w:ilvl w:val="0"/>
+          <w:numId w:val="14"/>
+        </w:numPr>
+        <w:rPr>
+          <w:rFonts w:ascii="Times New Roman" w:hAnsi="Times New Roman"/>
+          <w:noProof/>
+          <w:color w:val="000000"/>
+          <w:sz w:val="24"/>
+          <w:szCs w:val="24"/>
+        </w:rPr>
+      </w:pPr>
+      <w:r>
+        <w:rPr>
+          <w:rFonts w:ascii="Times New Roman" w:hAnsi="Times New Roman"/>
+          <w:noProof/>
+          <w:color w:val="000000"/>
+          <w:sz w:val="24"/>
+          <w:szCs w:val="24"/>
+        </w:rPr>
+        <w:t>Search for a spool in the search input</w:t>
+      </w:r>
+    </w:p>
+    <w:p>
+      <w:pPr>
+        <w:pStyle w:val="ListParagraph"/>
+        <w:numPr>
+          <w:ilvl w:val="0"/>
+          <w:numId w:val="14"/>
+        </w:numPr>
+        <w:rPr>
+          <w:rFonts w:ascii="Times New Roman" w:hAnsi="Times New Roman"/>
+          <w:noProof/>
+          <w:color w:val="000000"/>
+          <w:sz w:val="24"/>
+          <w:szCs w:val="24"/>
+        </w:rPr>
+      </w:pPr>
+      <w:r>
+        <w:rPr>
+          <w:rFonts w:ascii="Times New Roman" w:hAnsi="Times New Roman"/>
+          <w:noProof/>
+          <w:color w:val="000000"/>
+          <w:sz w:val="24"/>
+          <w:szCs w:val="24"/>
+        </w:rPr>
+        <w:t>Click on the selection to enter that spool</w:t>
+      </w:r>
+    </w:p>
+    <w:p>
+      <w:pPr>
+        <w:pStyle w:val="ListParagraph"/>
+        <w:numPr>
+          <w:ilvl w:val="0"/>
+          <w:numId w:val="14"/>
+        </w:numPr>
+        <w:rPr>
+          <w:rFonts w:ascii="Times New Roman" w:hAnsi="Times New Roman"/>
+          <w:noProof/>
+          <w:color w:val="000000"/>
+          <w:sz w:val="24"/>
+          <w:szCs w:val="24"/>
+        </w:rPr>
+      </w:pPr>
+      <w:r>
+        <w:rPr>
+          <w:rFonts w:ascii="Times New Roman" w:hAnsi="Times New Roman"/>
+          <w:noProof/>
+          <w:color w:val="000000"/>
+          <w:sz w:val="24"/>
+          <w:szCs w:val="24"/>
+        </w:rPr>
+        <w:t>Search within that spool for a key word</w:t>
+      </w:r>
+    </w:p>
+    <w:p>
+      <w:pPr>
+        <w:pStyle w:val="ListParagraph"/>
+        <w:numPr>
+          <w:ilvl w:val="0"/>
+          <w:numId w:val="14"/>
+        </w:numPr>
+        <w:rPr>
+          <w:rFonts w:ascii="Times New Roman" w:hAnsi="Times New Roman"/>
+          <w:noProof/>
+          <w:color w:val="000000"/>
+          <w:sz w:val="24"/>
+          <w:szCs w:val="24"/>
+        </w:rPr>
+      </w:pPr>
+      <w:r>
+        <w:rPr>
+          <w:rFonts w:ascii="Times New Roman" w:hAnsi="Times New Roman"/>
+          <w:noProof/>
+          <w:color w:val="000000"/>
+          <w:sz w:val="24"/>
+          <w:szCs w:val="24"/>
+        </w:rPr>
+        <w:t>Ensure only threads containing that key word are shown</w:t>
       </w:r>
     </w:p>
     <w:p>
@@ -4494,6 +5307,7 @@
           <w:noProof/>
           <w:szCs w:val="24"/>
         </w:rPr>
+        <w:lastRenderedPageBreak/>
         <w:t xml:space="preserve">All manual and atomated test cases </w:t>
       </w:r>
       <w:r>
@@ -4683,7 +5497,6 @@
         </w:rPr>
         <w:t xml:space="preserve">: </w:t>
       </w:r>
-      <w:proofErr w:type="spellStart"/>
       <w:r>
         <w:rPr>
           <w:sz w:val="22"/>
@@ -4691,7 +5504,6 @@
         </w:rPr>
         <w:t>xUnit</w:t>
       </w:r>
-      <w:proofErr w:type="spellEnd"/>
     </w:p>
     <w:p>
       <w:pPr>
@@ -4940,7 +5752,6 @@
         <w:rPr>
           <w:noProof/>
         </w:rPr>
-        <w:lastRenderedPageBreak/>
         <w:t>Terms/Acronyms</w:t>
       </w:r>
       <w:bookmarkEnd w:id="15"/>

</xml_diff>

<commit_message>
Share thread and acceptance tests (#74)
</commit_message>
<xml_diff>
--- a/documentation/Test_Plan_Threadit.docx
+++ b/documentation/Test_Plan_Threadit.docx
@@ -1072,7 +1072,6 @@
                 <w:szCs w:val="22"/>
               </w:rPr>
             </w:pPr>
-            <w:proofErr w:type="spellStart"/>
             <w:r>
               <w:rPr>
                 <w:sz w:val="26"/>
@@ -1080,7 +1079,6 @@
               </w:rPr>
               <w:t>awphung</w:t>
             </w:r>
-            <w:proofErr w:type="spellEnd"/>
           </w:p>
         </w:tc>
         <w:tc>
@@ -1139,7 +1137,6 @@
                 <w:szCs w:val="22"/>
               </w:rPr>
             </w:pPr>
-            <w:proofErr w:type="spellStart"/>
             <w:r>
               <w:rPr>
                 <w:sz w:val="26"/>
@@ -1154,7 +1151,6 @@
               </w:rPr>
               <w:t>c</w:t>
             </w:r>
-            <w:proofErr w:type="spellEnd"/>
           </w:p>
         </w:tc>
         <w:tc>
@@ -1169,7 +1165,6 @@
                 <w:szCs w:val="22"/>
               </w:rPr>
             </w:pPr>
-            <w:proofErr w:type="spellStart"/>
             <w:r>
               <w:rPr>
                 <w:sz w:val="26"/>
@@ -1177,7 +1172,6 @@
               </w:rPr>
               <w:t>CodyWallbridge</w:t>
             </w:r>
-            <w:proofErr w:type="spellEnd"/>
           </w:p>
         </w:tc>
         <w:tc>
@@ -1257,7 +1251,6 @@
                 <w:szCs w:val="22"/>
               </w:rPr>
             </w:pPr>
-            <w:proofErr w:type="spellStart"/>
             <w:r>
               <w:rPr>
                 <w:sz w:val="26"/>
@@ -1265,7 +1258,6 @@
               </w:rPr>
               <w:t>nathanpoppe</w:t>
             </w:r>
-            <w:proofErr w:type="spellEnd"/>
           </w:p>
         </w:tc>
         <w:tc>
@@ -1308,17 +1300,8 @@
                 <w:sz w:val="26"/>
                 <w:szCs w:val="22"/>
               </w:rPr>
-              <w:t xml:space="preserve">Noah </w:t>
+              <w:t>Noah Curoe</w:t>
             </w:r>
-            <w:proofErr w:type="spellStart"/>
-            <w:r>
-              <w:rPr>
-                <w:sz w:val="26"/>
-                <w:szCs w:val="22"/>
-              </w:rPr>
-              <w:t>Curoe</w:t>
-            </w:r>
-            <w:proofErr w:type="spellEnd"/>
           </w:p>
         </w:tc>
         <w:tc>
@@ -1333,7 +1316,6 @@
                 <w:szCs w:val="22"/>
               </w:rPr>
             </w:pPr>
-            <w:proofErr w:type="spellStart"/>
             <w:r>
               <w:rPr>
                 <w:sz w:val="26"/>
@@ -1341,7 +1323,6 @@
               </w:rPr>
               <w:t>curoen</w:t>
             </w:r>
-            <w:proofErr w:type="spellEnd"/>
           </w:p>
         </w:tc>
         <w:tc>
@@ -1888,7 +1869,27 @@
           <w:sz w:val="24"/>
           <w:szCs w:val="24"/>
         </w:rPr>
-        <w:t>Click Register button on sidebar</w:t>
+        <w:t xml:space="preserve">Click </w:t>
+      </w:r>
+      <w:r>
+        <w:rPr>
+          <w:rFonts w:ascii="Times New Roman" w:hAnsi="Times New Roman"/>
+          <w:noProof/>
+          <w:color w:val="000000"/>
+          <w:sz w:val="24"/>
+          <w:szCs w:val="24"/>
+        </w:rPr>
+        <w:t>Login</w:t>
+      </w:r>
+      <w:r>
+        <w:rPr>
+          <w:rFonts w:ascii="Times New Roman" w:hAnsi="Times New Roman"/>
+          <w:noProof/>
+          <w:color w:val="000000"/>
+          <w:sz w:val="24"/>
+          <w:szCs w:val="24"/>
+        </w:rPr>
+        <w:t xml:space="preserve"> button on sidebar</w:t>
       </w:r>
     </w:p>
     <w:p>
@@ -1914,6 +1915,32 @@
           <w:sz w:val="24"/>
           <w:szCs w:val="24"/>
         </w:rPr>
+        <w:t>Click Register tab</w:t>
+      </w:r>
+    </w:p>
+    <w:p>
+      <w:pPr>
+        <w:pStyle w:val="ListParagraph"/>
+        <w:numPr>
+          <w:ilvl w:val="0"/>
+          <w:numId w:val="9"/>
+        </w:numPr>
+        <w:rPr>
+          <w:rFonts w:ascii="Times New Roman" w:hAnsi="Times New Roman"/>
+          <w:noProof/>
+          <w:color w:val="000000"/>
+          <w:sz w:val="24"/>
+          <w:szCs w:val="24"/>
+        </w:rPr>
+      </w:pPr>
+      <w:r>
+        <w:rPr>
+          <w:rFonts w:ascii="Times New Roman" w:hAnsi="Times New Roman"/>
+          <w:noProof/>
+          <w:color w:val="000000"/>
+          <w:sz w:val="24"/>
+          <w:szCs w:val="24"/>
+        </w:rPr>
         <w:t>Enter valid email, username, and password</w:t>
       </w:r>
     </w:p>
@@ -1966,7 +1993,7 @@
           <w:sz w:val="24"/>
           <w:szCs w:val="24"/>
         </w:rPr>
-        <w:t>Click Logout button on sidebar</w:t>
+        <w:t>Ensure “Successfully registered”</w:t>
       </w:r>
     </w:p>
     <w:p>
@@ -2049,6 +2076,84 @@
     </w:p>
     <w:p>
       <w:pPr>
+        <w:pStyle w:val="ListParagraph"/>
+        <w:numPr>
+          <w:ilvl w:val="0"/>
+          <w:numId w:val="9"/>
+        </w:numPr>
+        <w:rPr>
+          <w:rFonts w:ascii="Times New Roman" w:hAnsi="Times New Roman"/>
+          <w:noProof/>
+          <w:color w:val="000000"/>
+          <w:sz w:val="24"/>
+          <w:szCs w:val="24"/>
+        </w:rPr>
+      </w:pPr>
+      <w:r>
+        <w:rPr>
+          <w:rFonts w:ascii="Times New Roman" w:hAnsi="Times New Roman"/>
+          <w:noProof/>
+          <w:color w:val="000000"/>
+          <w:sz w:val="24"/>
+          <w:szCs w:val="24"/>
+        </w:rPr>
+        <w:t>Ensure logged in successfully and on Home page</w:t>
+      </w:r>
+    </w:p>
+    <w:p>
+      <w:pPr>
+        <w:pStyle w:val="ListParagraph"/>
+        <w:numPr>
+          <w:ilvl w:val="0"/>
+          <w:numId w:val="9"/>
+        </w:numPr>
+        <w:rPr>
+          <w:rFonts w:ascii="Times New Roman" w:hAnsi="Times New Roman"/>
+          <w:noProof/>
+          <w:color w:val="000000"/>
+          <w:sz w:val="24"/>
+          <w:szCs w:val="24"/>
+        </w:rPr>
+      </w:pPr>
+      <w:r>
+        <w:rPr>
+          <w:rFonts w:ascii="Times New Roman" w:hAnsi="Times New Roman"/>
+          <w:noProof/>
+          <w:color w:val="000000"/>
+          <w:sz w:val="24"/>
+          <w:szCs w:val="24"/>
+        </w:rPr>
+        <w:t>Click Logout</w:t>
+      </w:r>
+    </w:p>
+    <w:p>
+      <w:pPr>
+        <w:pStyle w:val="ListParagraph"/>
+        <w:numPr>
+          <w:ilvl w:val="0"/>
+          <w:numId w:val="9"/>
+        </w:numPr>
+        <w:rPr>
+          <w:rFonts w:ascii="Times New Roman" w:hAnsi="Times New Roman"/>
+          <w:noProof/>
+          <w:color w:val="000000"/>
+          <w:sz w:val="24"/>
+          <w:szCs w:val="24"/>
+        </w:rPr>
+      </w:pPr>
+      <w:r>
+        <w:rPr>
+          <w:rFonts w:ascii="Times New Roman" w:hAnsi="Times New Roman"/>
+          <w:noProof/>
+          <w:color w:val="000000"/>
+          <w:sz w:val="24"/>
+          <w:szCs w:val="24"/>
+        </w:rPr>
+        <w:t>Ensure logged out successfully and still on Home page</w:t>
+      </w:r>
+    </w:p>
+    <w:p>
+      <w:pPr>
         <w:rPr>
           <w:noProof/>
           <w:color w:val="000000"/>
@@ -2069,7 +2174,15 @@
           <w:color w:val="000000"/>
           <w:szCs w:val="24"/>
         </w:rPr>
-        <w:t xml:space="preserve"> User Settings</w:t>
+        <w:t xml:space="preserve"> </w:t>
+      </w:r>
+      <w:r>
+        <w:rPr>
+          <w:noProof/>
+          <w:color w:val="000000"/>
+          <w:szCs w:val="24"/>
+        </w:rPr>
+        <w:t>Profile</w:t>
       </w:r>
       <w:r>
         <w:rPr>
@@ -2155,7 +2268,27 @@
           <w:sz w:val="24"/>
           <w:szCs w:val="24"/>
         </w:rPr>
-        <w:t>Click User Settings button on sidebar</w:t>
+        <w:t xml:space="preserve">Click </w:t>
+      </w:r>
+      <w:r>
+        <w:rPr>
+          <w:rFonts w:ascii="Times New Roman" w:hAnsi="Times New Roman"/>
+          <w:noProof/>
+          <w:color w:val="000000"/>
+          <w:sz w:val="24"/>
+          <w:szCs w:val="24"/>
+        </w:rPr>
+        <w:t>Profile</w:t>
+      </w:r>
+      <w:r>
+        <w:rPr>
+          <w:rFonts w:ascii="Times New Roman" w:hAnsi="Times New Roman"/>
+          <w:noProof/>
+          <w:color w:val="000000"/>
+          <w:sz w:val="24"/>
+          <w:szCs w:val="24"/>
+        </w:rPr>
+        <w:t xml:space="preserve"> button on sidebar</w:t>
       </w:r>
     </w:p>
     <w:p>
@@ -2181,7 +2314,7 @@
           <w:sz w:val="24"/>
           <w:szCs w:val="24"/>
         </w:rPr>
-        <w:t>Change User Settings</w:t>
+        <w:t>Click Interests tab</w:t>
       </w:r>
     </w:p>
     <w:p>
@@ -2207,33 +2340,7 @@
           <w:sz w:val="24"/>
           <w:szCs w:val="24"/>
         </w:rPr>
-        <w:t>Click Home button on sidebar</w:t>
-      </w:r>
-    </w:p>
-    <w:p>
-      <w:pPr>
-        <w:pStyle w:val="ListParagraph"/>
-        <w:numPr>
-          <w:ilvl w:val="0"/>
-          <w:numId w:val="12"/>
-        </w:numPr>
-        <w:rPr>
-          <w:rFonts w:ascii="Times New Roman" w:hAnsi="Times New Roman"/>
-          <w:noProof/>
-          <w:color w:val="000000"/>
-          <w:sz w:val="24"/>
-          <w:szCs w:val="24"/>
-        </w:rPr>
-      </w:pPr>
-      <w:r>
-        <w:rPr>
-          <w:rFonts w:ascii="Times New Roman" w:hAnsi="Times New Roman"/>
-          <w:noProof/>
-          <w:color w:val="000000"/>
-          <w:sz w:val="24"/>
-          <w:szCs w:val="24"/>
-        </w:rPr>
-        <w:t>Ensure changes have taken effect</w:t>
+        <w:t>View interests</w:t>
       </w:r>
     </w:p>
     <w:p>
@@ -2732,7 +2839,27 @@
           <w:sz w:val="24"/>
           <w:szCs w:val="24"/>
         </w:rPr>
-        <w:t>Click the Post Thread button at the top of the spool</w:t>
+        <w:t xml:space="preserve">Click the </w:t>
+      </w:r>
+      <w:r>
+        <w:rPr>
+          <w:rFonts w:ascii="Times New Roman" w:hAnsi="Times New Roman"/>
+          <w:noProof/>
+          <w:color w:val="000000"/>
+          <w:sz w:val="24"/>
+          <w:szCs w:val="24"/>
+        </w:rPr>
+        <w:t>Create Post</w:t>
+      </w:r>
+      <w:r>
+        <w:rPr>
+          <w:rFonts w:ascii="Times New Roman" w:hAnsi="Times New Roman"/>
+          <w:noProof/>
+          <w:color w:val="000000"/>
+          <w:sz w:val="24"/>
+          <w:szCs w:val="24"/>
+        </w:rPr>
+        <w:t xml:space="preserve"> button at the top of the spool</w:t>
       </w:r>
     </w:p>
     <w:p>
@@ -2784,7 +2911,7 @@
           <w:sz w:val="24"/>
           <w:szCs w:val="24"/>
         </w:rPr>
-        <w:t>Click Post Thread</w:t>
+        <w:t>Click Post</w:t>
       </w:r>
     </w:p>
     <w:p>
@@ -2862,7 +2989,8 @@
           <w:sz w:val="24"/>
           <w:szCs w:val="24"/>
         </w:rPr>
-        <w:t>Click the Edit Thread button</w:t>
+        <w:lastRenderedPageBreak/>
+        <w:t>Click the Edit button</w:t>
       </w:r>
     </w:p>
     <w:p>
@@ -2888,7 +3016,17 @@
           <w:sz w:val="24"/>
           <w:szCs w:val="24"/>
         </w:rPr>
-        <w:t>Make changes to the thread title and content</w:t>
+        <w:t xml:space="preserve">Make changes to the </w:t>
+      </w:r>
+      <w:r>
+        <w:rPr>
+          <w:rFonts w:ascii="Times New Roman" w:hAnsi="Times New Roman"/>
+          <w:noProof/>
+          <w:color w:val="000000"/>
+          <w:sz w:val="24"/>
+          <w:szCs w:val="24"/>
+        </w:rPr>
+        <w:t>thread content</w:t>
       </w:r>
     </w:p>
     <w:p>
@@ -2914,7 +3052,17 @@
           <w:sz w:val="24"/>
           <w:szCs w:val="24"/>
         </w:rPr>
-        <w:t>Click the Save Changes button</w:t>
+        <w:t xml:space="preserve">Click the Save </w:t>
+      </w:r>
+      <w:r>
+        <w:rPr>
+          <w:rFonts w:ascii="Times New Roman" w:hAnsi="Times New Roman"/>
+          <w:noProof/>
+          <w:color w:val="000000"/>
+          <w:sz w:val="24"/>
+          <w:szCs w:val="24"/>
+        </w:rPr>
+        <w:t>button</w:t>
       </w:r>
     </w:p>
     <w:p>
@@ -2940,7 +3088,6 @@
           <w:sz w:val="24"/>
           <w:szCs w:val="24"/>
         </w:rPr>
-        <w:lastRenderedPageBreak/>
         <w:t>Ensure that the changes are saved</w:t>
       </w:r>
     </w:p>
@@ -2967,7 +3114,17 @@
           <w:sz w:val="24"/>
           <w:szCs w:val="24"/>
         </w:rPr>
-        <w:t>Click the Delete Thread button</w:t>
+        <w:t xml:space="preserve">Click the </w:t>
+      </w:r>
+      <w:r>
+        <w:rPr>
+          <w:rFonts w:ascii="Times New Roman" w:hAnsi="Times New Roman"/>
+          <w:noProof/>
+          <w:color w:val="000000"/>
+          <w:sz w:val="24"/>
+          <w:szCs w:val="24"/>
+        </w:rPr>
+        <w:t>Delete button</w:t>
       </w:r>
     </w:p>
     <w:p>
@@ -2993,32 +3150,7 @@
           <w:sz w:val="24"/>
           <w:szCs w:val="24"/>
         </w:rPr>
-        <w:t>Ensure that the thread is deleted</w:t>
-      </w:r>
-    </w:p>
-    <w:p>
-      <w:pPr>
-        <w:rPr>
-          <w:noProof/>
-          <w:color w:val="000000"/>
-          <w:szCs w:val="24"/>
-        </w:rPr>
-      </w:pPr>
-      <w:r>
-        <w:rPr>
-          <w:noProof/>
-          <w:color w:val="000000"/>
-          <w:szCs w:val="24"/>
-        </w:rPr>
-        <w:t>Interact With</w:t>
-      </w:r>
-      <w:r>
-        <w:rPr>
-          <w:noProof/>
-          <w:color w:val="000000"/>
-          <w:szCs w:val="24"/>
-        </w:rPr>
-        <w:t xml:space="preserve"> A Thread:</w:t>
+        <w:t>Click the confirmation Delete button</w:t>
       </w:r>
     </w:p>
     <w:p>
@@ -3026,6 +3158,49 @@
         <w:pStyle w:val="ListParagraph"/>
         <w:numPr>
           <w:ilvl w:val="0"/>
+          <w:numId w:val="10"/>
+        </w:numPr>
+        <w:rPr>
+          <w:rFonts w:ascii="Times New Roman" w:hAnsi="Times New Roman"/>
+          <w:noProof/>
+          <w:color w:val="000000"/>
+          <w:sz w:val="24"/>
+          <w:szCs w:val="24"/>
+        </w:rPr>
+      </w:pPr>
+      <w:r>
+        <w:rPr>
+          <w:rFonts w:ascii="Times New Roman" w:hAnsi="Times New Roman"/>
+          <w:noProof/>
+          <w:color w:val="000000"/>
+          <w:sz w:val="24"/>
+          <w:szCs w:val="24"/>
+        </w:rPr>
+        <w:t>Ensure that you are redirected to the spool page and the thread is delted</w:t>
+      </w:r>
+    </w:p>
+    <w:p>
+      <w:pPr>
+        <w:rPr>
+          <w:noProof/>
+          <w:color w:val="000000"/>
+          <w:szCs w:val="24"/>
+        </w:rPr>
+      </w:pPr>
+      <w:r>
+        <w:rPr>
+          <w:noProof/>
+          <w:color w:val="000000"/>
+          <w:szCs w:val="24"/>
+        </w:rPr>
+        <w:t>Interact With A Thread:</w:t>
+      </w:r>
+    </w:p>
+    <w:p>
+      <w:pPr>
+        <w:pStyle w:val="ListParagraph"/>
+        <w:numPr>
+          <w:ilvl w:val="0"/>
           <w:numId w:val="13"/>
         </w:numPr>
         <w:rPr>
@@ -3144,6 +3319,16 @@
         </w:rPr>
         <w:t>Stitch the thread</w:t>
       </w:r>
+      <w:r>
+        <w:rPr>
+          <w:rFonts w:ascii="Times New Roman" w:hAnsi="Times New Roman"/>
+          <w:noProof/>
+          <w:color w:val="000000"/>
+          <w:sz w:val="24"/>
+          <w:szCs w:val="24"/>
+        </w:rPr>
+        <w:t xml:space="preserve"> and ensure it has a stitch</w:t>
+      </w:r>
     </w:p>
     <w:p>
       <w:pPr>
@@ -3168,7 +3353,7 @@
           <w:sz w:val="24"/>
           <w:szCs w:val="24"/>
         </w:rPr>
-        <w:t>Rip the thread</w:t>
+        <w:t>Stitch the thread again to remove the stitch</w:t>
       </w:r>
     </w:p>
     <w:p>
@@ -3194,7 +3379,7 @@
           <w:sz w:val="24"/>
           <w:szCs w:val="24"/>
         </w:rPr>
-        <w:t>Click the Comment button</w:t>
+        <w:t>Rip the thread and ensure it has a rip</w:t>
       </w:r>
     </w:p>
     <w:p>
@@ -3220,7 +3405,7 @@
           <w:sz w:val="24"/>
           <w:szCs w:val="24"/>
         </w:rPr>
-        <w:t>Enter comment content</w:t>
+        <w:t>Stitch the thread to remove the rip and add a stitch</w:t>
       </w:r>
     </w:p>
     <w:p>
@@ -3246,7 +3431,7 @@
           <w:sz w:val="24"/>
           <w:szCs w:val="24"/>
         </w:rPr>
-        <w:t>Click Post Comment</w:t>
+        <w:t>Click the Share button</w:t>
       </w:r>
     </w:p>
     <w:p>
@@ -3272,7 +3457,293 @@
           <w:sz w:val="24"/>
           <w:szCs w:val="24"/>
         </w:rPr>
-        <w:t>Ensure that the comment was created</w:t>
+        <w:t>Ensure the current url is copied to the clipboard</w:t>
+      </w:r>
+    </w:p>
+    <w:p>
+      <w:pPr>
+        <w:pStyle w:val="ListParagraph"/>
+        <w:numPr>
+          <w:ilvl w:val="0"/>
+          <w:numId w:val="13"/>
+        </w:numPr>
+        <w:rPr>
+          <w:rFonts w:ascii="Times New Roman" w:hAnsi="Times New Roman"/>
+          <w:noProof/>
+          <w:color w:val="000000"/>
+          <w:sz w:val="24"/>
+          <w:szCs w:val="24"/>
+        </w:rPr>
+      </w:pPr>
+      <w:r>
+        <w:rPr>
+          <w:rFonts w:ascii="Times New Roman" w:hAnsi="Times New Roman"/>
+          <w:noProof/>
+          <w:color w:val="000000"/>
+          <w:sz w:val="24"/>
+          <w:szCs w:val="24"/>
+        </w:rPr>
+        <w:t>Enter a comment in the comment input box</w:t>
+      </w:r>
+    </w:p>
+    <w:p>
+      <w:pPr>
+        <w:pStyle w:val="ListParagraph"/>
+        <w:numPr>
+          <w:ilvl w:val="0"/>
+          <w:numId w:val="13"/>
+        </w:numPr>
+        <w:rPr>
+          <w:rFonts w:ascii="Times New Roman" w:hAnsi="Times New Roman"/>
+          <w:noProof/>
+          <w:color w:val="000000"/>
+          <w:sz w:val="24"/>
+          <w:szCs w:val="24"/>
+        </w:rPr>
+      </w:pPr>
+      <w:r>
+        <w:rPr>
+          <w:rFonts w:ascii="Times New Roman" w:hAnsi="Times New Roman"/>
+          <w:noProof/>
+          <w:color w:val="000000"/>
+          <w:sz w:val="24"/>
+          <w:szCs w:val="24"/>
+        </w:rPr>
+        <w:t>Click Comment</w:t>
+      </w:r>
+    </w:p>
+    <w:p>
+      <w:pPr>
+        <w:pStyle w:val="ListParagraph"/>
+        <w:numPr>
+          <w:ilvl w:val="0"/>
+          <w:numId w:val="13"/>
+        </w:numPr>
+        <w:rPr>
+          <w:rFonts w:ascii="Times New Roman" w:hAnsi="Times New Roman"/>
+          <w:noProof/>
+          <w:color w:val="000000"/>
+          <w:sz w:val="24"/>
+          <w:szCs w:val="24"/>
+        </w:rPr>
+      </w:pPr>
+      <w:r>
+        <w:rPr>
+          <w:rFonts w:ascii="Times New Roman" w:hAnsi="Times New Roman"/>
+          <w:noProof/>
+          <w:color w:val="000000"/>
+          <w:sz w:val="24"/>
+          <w:szCs w:val="24"/>
+        </w:rPr>
+        <w:t>Ensure that the comment is created</w:t>
+      </w:r>
+    </w:p>
+    <w:p>
+      <w:pPr>
+        <w:pStyle w:val="ListParagraph"/>
+        <w:numPr>
+          <w:ilvl w:val="0"/>
+          <w:numId w:val="13"/>
+        </w:numPr>
+        <w:rPr>
+          <w:rFonts w:ascii="Times New Roman" w:hAnsi="Times New Roman"/>
+          <w:noProof/>
+          <w:color w:val="000000"/>
+          <w:sz w:val="24"/>
+          <w:szCs w:val="24"/>
+        </w:rPr>
+      </w:pPr>
+      <w:r>
+        <w:rPr>
+          <w:rFonts w:ascii="Times New Roman" w:hAnsi="Times New Roman"/>
+          <w:noProof/>
+          <w:color w:val="000000"/>
+          <w:sz w:val="24"/>
+          <w:szCs w:val="24"/>
+        </w:rPr>
+        <w:t>Click Reply and enter a comment in the comment input box</w:t>
+      </w:r>
+    </w:p>
+    <w:p>
+      <w:pPr>
+        <w:pStyle w:val="ListParagraph"/>
+        <w:numPr>
+          <w:ilvl w:val="0"/>
+          <w:numId w:val="13"/>
+        </w:numPr>
+        <w:rPr>
+          <w:rFonts w:ascii="Times New Roman" w:hAnsi="Times New Roman"/>
+          <w:noProof/>
+          <w:color w:val="000000"/>
+          <w:sz w:val="24"/>
+          <w:szCs w:val="24"/>
+        </w:rPr>
+      </w:pPr>
+      <w:r>
+        <w:rPr>
+          <w:rFonts w:ascii="Times New Roman" w:hAnsi="Times New Roman"/>
+          <w:noProof/>
+          <w:color w:val="000000"/>
+          <w:sz w:val="24"/>
+          <w:szCs w:val="24"/>
+        </w:rPr>
+        <w:t>Click Comment</w:t>
+      </w:r>
+    </w:p>
+    <w:p>
+      <w:pPr>
+        <w:pStyle w:val="ListParagraph"/>
+        <w:numPr>
+          <w:ilvl w:val="0"/>
+          <w:numId w:val="13"/>
+        </w:numPr>
+        <w:rPr>
+          <w:rFonts w:ascii="Times New Roman" w:hAnsi="Times New Roman"/>
+          <w:noProof/>
+          <w:color w:val="000000"/>
+          <w:sz w:val="24"/>
+          <w:szCs w:val="24"/>
+        </w:rPr>
+      </w:pPr>
+      <w:r>
+        <w:rPr>
+          <w:rFonts w:ascii="Times New Roman" w:hAnsi="Times New Roman"/>
+          <w:noProof/>
+          <w:color w:val="000000"/>
+          <w:sz w:val="24"/>
+          <w:szCs w:val="24"/>
+        </w:rPr>
+        <w:t>Ensure that the reply is created</w:t>
+      </w:r>
+    </w:p>
+    <w:p>
+      <w:pPr>
+        <w:pStyle w:val="ListParagraph"/>
+        <w:numPr>
+          <w:ilvl w:val="0"/>
+          <w:numId w:val="13"/>
+        </w:numPr>
+        <w:rPr>
+          <w:rFonts w:ascii="Times New Roman" w:hAnsi="Times New Roman"/>
+          <w:noProof/>
+          <w:color w:val="000000"/>
+          <w:sz w:val="24"/>
+          <w:szCs w:val="24"/>
+        </w:rPr>
+      </w:pPr>
+      <w:r>
+        <w:rPr>
+          <w:rFonts w:ascii="Times New Roman" w:hAnsi="Times New Roman"/>
+          <w:noProof/>
+          <w:color w:val="000000"/>
+          <w:sz w:val="24"/>
+          <w:szCs w:val="24"/>
+        </w:rPr>
+        <w:t>Click Edit on the original comment and change the comment input box</w:t>
+      </w:r>
+    </w:p>
+    <w:p>
+      <w:pPr>
+        <w:pStyle w:val="ListParagraph"/>
+        <w:numPr>
+          <w:ilvl w:val="0"/>
+          <w:numId w:val="13"/>
+        </w:numPr>
+        <w:rPr>
+          <w:rFonts w:ascii="Times New Roman" w:hAnsi="Times New Roman"/>
+          <w:noProof/>
+          <w:color w:val="000000"/>
+          <w:sz w:val="24"/>
+          <w:szCs w:val="24"/>
+        </w:rPr>
+      </w:pPr>
+      <w:r>
+        <w:rPr>
+          <w:rFonts w:ascii="Times New Roman" w:hAnsi="Times New Roman"/>
+          <w:noProof/>
+          <w:color w:val="000000"/>
+          <w:sz w:val="24"/>
+          <w:szCs w:val="24"/>
+        </w:rPr>
+        <w:t>Click Edit to confirm the change</w:t>
+      </w:r>
+    </w:p>
+    <w:p>
+      <w:pPr>
+        <w:pStyle w:val="ListParagraph"/>
+        <w:numPr>
+          <w:ilvl w:val="0"/>
+          <w:numId w:val="13"/>
+        </w:numPr>
+        <w:rPr>
+          <w:rFonts w:ascii="Times New Roman" w:hAnsi="Times New Roman"/>
+          <w:noProof/>
+          <w:color w:val="000000"/>
+          <w:sz w:val="24"/>
+          <w:szCs w:val="24"/>
+        </w:rPr>
+      </w:pPr>
+      <w:r>
+        <w:rPr>
+          <w:rFonts w:ascii="Times New Roman" w:hAnsi="Times New Roman"/>
+          <w:noProof/>
+          <w:color w:val="000000"/>
+          <w:sz w:val="24"/>
+          <w:szCs w:val="24"/>
+        </w:rPr>
+        <w:t>Click Delete on the original comment</w:t>
+      </w:r>
+    </w:p>
+    <w:p>
+      <w:pPr>
+        <w:pStyle w:val="ListParagraph"/>
+        <w:numPr>
+          <w:ilvl w:val="0"/>
+          <w:numId w:val="13"/>
+        </w:numPr>
+        <w:rPr>
+          <w:rFonts w:ascii="Times New Roman" w:hAnsi="Times New Roman"/>
+          <w:noProof/>
+          <w:color w:val="000000"/>
+          <w:sz w:val="24"/>
+          <w:szCs w:val="24"/>
+        </w:rPr>
+      </w:pPr>
+      <w:r>
+        <w:rPr>
+          <w:rFonts w:ascii="Times New Roman" w:hAnsi="Times New Roman"/>
+          <w:noProof/>
+          <w:color w:val="000000"/>
+          <w:sz w:val="24"/>
+          <w:szCs w:val="24"/>
+        </w:rPr>
+        <w:t>Click the confirmation Delete button</w:t>
+      </w:r>
+    </w:p>
+    <w:p>
+      <w:pPr>
+        <w:pStyle w:val="ListParagraph"/>
+        <w:numPr>
+          <w:ilvl w:val="0"/>
+          <w:numId w:val="13"/>
+        </w:numPr>
+        <w:rPr>
+          <w:rFonts w:ascii="Times New Roman" w:hAnsi="Times New Roman"/>
+          <w:noProof/>
+          <w:color w:val="000000"/>
+          <w:sz w:val="24"/>
+          <w:szCs w:val="24"/>
+        </w:rPr>
+      </w:pPr>
+      <w:r>
+        <w:rPr>
+          <w:rFonts w:ascii="Times New Roman" w:hAnsi="Times New Roman"/>
+          <w:noProof/>
+          <w:color w:val="000000"/>
+          <w:sz w:val="24"/>
+          <w:szCs w:val="24"/>
+        </w:rPr>
+        <w:t>Ensure that the comment is deleted</w:t>
       </w:r>
     </w:p>
     <w:p>
@@ -3664,8 +4135,19 @@
           <w:sz w:val="24"/>
           <w:szCs w:val="24"/>
         </w:rPr>
+        <w:lastRenderedPageBreak/>
         <w:t>Enter a valid name</w:t>
       </w:r>
+      <w:r>
+        <w:rPr>
+          <w:rFonts w:ascii="Times New Roman" w:hAnsi="Times New Roman"/>
+          <w:noProof/>
+          <w:color w:val="000000"/>
+          <w:sz w:val="24"/>
+          <w:szCs w:val="24"/>
+        </w:rPr>
+        <w:t xml:space="preserve"> and some interests</w:t>
+      </w:r>
     </w:p>
     <w:p>
       <w:pPr>
@@ -3690,7 +4172,7 @@
           <w:sz w:val="24"/>
           <w:szCs w:val="24"/>
         </w:rPr>
-        <w:t>Click Create Spool</w:t>
+        <w:t>Click Create</w:t>
       </w:r>
     </w:p>
     <w:p>
@@ -3742,7 +4224,27 @@
           <w:sz w:val="24"/>
           <w:szCs w:val="24"/>
         </w:rPr>
-        <w:t>Click the Edit Spool button</w:t>
+        <w:t xml:space="preserve">Click the </w:t>
+      </w:r>
+      <w:r>
+        <w:rPr>
+          <w:rFonts w:ascii="Times New Roman" w:hAnsi="Times New Roman"/>
+          <w:noProof/>
+          <w:color w:val="000000"/>
+          <w:sz w:val="24"/>
+          <w:szCs w:val="24"/>
+        </w:rPr>
+        <w:t>Manage</w:t>
+      </w:r>
+      <w:r>
+        <w:rPr>
+          <w:rFonts w:ascii="Times New Roman" w:hAnsi="Times New Roman"/>
+          <w:noProof/>
+          <w:color w:val="000000"/>
+          <w:sz w:val="24"/>
+          <w:szCs w:val="24"/>
+        </w:rPr>
+        <w:t xml:space="preserve"> Spool button</w:t>
       </w:r>
     </w:p>
     <w:p>
@@ -3768,7 +4270,17 @@
           <w:sz w:val="24"/>
           <w:szCs w:val="24"/>
         </w:rPr>
-        <w:t>Enter a new spool name</w:t>
+        <w:t xml:space="preserve">Enter </w:t>
+      </w:r>
+      <w:r>
+        <w:rPr>
+          <w:rFonts w:ascii="Times New Roman" w:hAnsi="Times New Roman"/>
+          <w:noProof/>
+          <w:color w:val="000000"/>
+          <w:sz w:val="24"/>
+          <w:szCs w:val="24"/>
+        </w:rPr>
+        <w:t>some rules and click Save Rules</w:t>
       </w:r>
     </w:p>
     <w:p>
@@ -3794,7 +4306,7 @@
           <w:sz w:val="24"/>
           <w:szCs w:val="24"/>
         </w:rPr>
-        <w:t>Enter a username to give that user special privileges over the spool</w:t>
+        <w:t>Enter a username and click Add Moderator</w:t>
       </w:r>
     </w:p>
     <w:p>
@@ -3820,7 +4332,33 @@
           <w:sz w:val="24"/>
           <w:szCs w:val="24"/>
         </w:rPr>
-        <w:t>Click the Finish Edit button</w:t>
+        <w:t>Enter a username and click Change Owner</w:t>
+      </w:r>
+    </w:p>
+    <w:p>
+      <w:pPr>
+        <w:pStyle w:val="ListParagraph"/>
+        <w:numPr>
+          <w:ilvl w:val="0"/>
+          <w:numId w:val="11"/>
+        </w:numPr>
+        <w:rPr>
+          <w:rFonts w:ascii="Times New Roman" w:hAnsi="Times New Roman"/>
+          <w:noProof/>
+          <w:color w:val="000000"/>
+          <w:sz w:val="24"/>
+          <w:szCs w:val="24"/>
+        </w:rPr>
+      </w:pPr>
+      <w:r>
+        <w:rPr>
+          <w:rFonts w:ascii="Times New Roman" w:hAnsi="Times New Roman"/>
+          <w:noProof/>
+          <w:color w:val="000000"/>
+          <w:sz w:val="24"/>
+          <w:szCs w:val="24"/>
+        </w:rPr>
+        <w:t>Ensure that the rules, moderators and owner have changed</w:t>
       </w:r>
     </w:p>
     <w:p>
@@ -3975,7 +4513,27 @@
           <w:sz w:val="24"/>
           <w:szCs w:val="24"/>
         </w:rPr>
-        <w:t>Click the Spin button to subscribe to the spool</w:t>
+        <w:t xml:space="preserve">Click the </w:t>
+      </w:r>
+      <w:r>
+        <w:rPr>
+          <w:rFonts w:ascii="Times New Roman" w:hAnsi="Times New Roman"/>
+          <w:noProof/>
+          <w:color w:val="000000"/>
+          <w:sz w:val="24"/>
+          <w:szCs w:val="24"/>
+        </w:rPr>
+        <w:t>Join Spool</w:t>
+      </w:r>
+      <w:r>
+        <w:rPr>
+          <w:rFonts w:ascii="Times New Roman" w:hAnsi="Times New Roman"/>
+          <w:noProof/>
+          <w:color w:val="000000"/>
+          <w:sz w:val="24"/>
+          <w:szCs w:val="24"/>
+        </w:rPr>
+        <w:t xml:space="preserve"> button to subscribe to the spool</w:t>
       </w:r>
     </w:p>
     <w:p>
@@ -4022,7 +4580,6 @@
           <w:color w:val="000000"/>
           <w:szCs w:val="24"/>
         </w:rPr>
-        <w:lastRenderedPageBreak/>
         <w:t xml:space="preserve">Core feature </w:t>
       </w:r>
       <w:r>
@@ -4210,15 +4767,7 @@
           <w:color w:val="000000"/>
           <w:szCs w:val="24"/>
         </w:rPr>
-        <w:t>Home Feed</w:t>
-      </w:r>
-      <w:r>
-        <w:rPr>
-          <w:noProof/>
-          <w:color w:val="000000"/>
-          <w:szCs w:val="24"/>
-        </w:rPr>
-        <w:t>:</w:t>
+        <w:t>Home Feed:</w:t>
       </w:r>
     </w:p>
     <w:p>
@@ -4270,7 +4819,7 @@
           <w:sz w:val="24"/>
           <w:szCs w:val="24"/>
         </w:rPr>
-        <w:t>Click Sort Feed dropdown and select Most Popular</w:t>
+        <w:t>Click the sort by New tab</w:t>
       </w:r>
     </w:p>
     <w:p>
@@ -4296,7 +4845,17 @@
           <w:sz w:val="24"/>
           <w:szCs w:val="24"/>
         </w:rPr>
-        <w:t>Ensure home feed is sorted by most stitches</w:t>
+        <w:t xml:space="preserve">Ensure home feed is sorted by </w:t>
+      </w:r>
+      <w:r>
+        <w:rPr>
+          <w:rFonts w:ascii="Times New Roman" w:hAnsi="Times New Roman"/>
+          <w:noProof/>
+          <w:color w:val="000000"/>
+          <w:sz w:val="24"/>
+          <w:szCs w:val="24"/>
+        </w:rPr>
+        <w:t>newest threads</w:t>
       </w:r>
     </w:p>
     <w:p>
@@ -4322,7 +4881,7 @@
           <w:sz w:val="24"/>
           <w:szCs w:val="24"/>
         </w:rPr>
-        <w:t>Click Login button on sidebar</w:t>
+        <w:t>Click the sort by Hot tab</w:t>
       </w:r>
     </w:p>
     <w:p>
@@ -4348,7 +4907,17 @@
           <w:sz w:val="24"/>
           <w:szCs w:val="24"/>
         </w:rPr>
-        <w:t>Enter valid login credentials</w:t>
+        <w:t xml:space="preserve">Ensure home feed is sorted by </w:t>
+      </w:r>
+      <w:r>
+        <w:rPr>
+          <w:rFonts w:ascii="Times New Roman" w:hAnsi="Times New Roman"/>
+          <w:noProof/>
+          <w:color w:val="000000"/>
+          <w:sz w:val="24"/>
+          <w:szCs w:val="24"/>
+        </w:rPr>
+        <w:t>hottest threads</w:t>
       </w:r>
     </w:p>
     <w:p>
@@ -4374,27 +4943,271 @@
           <w:sz w:val="24"/>
           <w:szCs w:val="24"/>
         </w:rPr>
-        <w:t xml:space="preserve">Ensure home feed contains </w:t>
-      </w:r>
-      <w:r>
-        <w:rPr>
-          <w:rFonts w:ascii="Times New Roman" w:hAnsi="Times New Roman"/>
-          <w:noProof/>
-          <w:color w:val="000000"/>
-          <w:sz w:val="24"/>
-          <w:szCs w:val="24"/>
-        </w:rPr>
-        <w:t xml:space="preserve">threads from </w:t>
-      </w:r>
-      <w:r>
-        <w:rPr>
-          <w:rFonts w:ascii="Times New Roman" w:hAnsi="Times New Roman"/>
-          <w:noProof/>
-          <w:color w:val="000000"/>
-          <w:sz w:val="24"/>
-          <w:szCs w:val="24"/>
-        </w:rPr>
-        <w:t>subscribed spools</w:t>
+        <w:t>Click the sort by Top tab</w:t>
+      </w:r>
+    </w:p>
+    <w:p>
+      <w:pPr>
+        <w:pStyle w:val="ListParagraph"/>
+        <w:numPr>
+          <w:ilvl w:val="0"/>
+          <w:numId w:val="14"/>
+        </w:numPr>
+        <w:rPr>
+          <w:rFonts w:ascii="Times New Roman" w:hAnsi="Times New Roman"/>
+          <w:noProof/>
+          <w:color w:val="000000"/>
+          <w:sz w:val="24"/>
+          <w:szCs w:val="24"/>
+        </w:rPr>
+      </w:pPr>
+      <w:r>
+        <w:rPr>
+          <w:rFonts w:ascii="Times New Roman" w:hAnsi="Times New Roman"/>
+          <w:noProof/>
+          <w:color w:val="000000"/>
+          <w:sz w:val="24"/>
+          <w:szCs w:val="24"/>
+        </w:rPr>
+        <w:t xml:space="preserve">Ensure home feed is sorted by </w:t>
+      </w:r>
+      <w:r>
+        <w:rPr>
+          <w:rFonts w:ascii="Times New Roman" w:hAnsi="Times New Roman"/>
+          <w:noProof/>
+          <w:color w:val="000000"/>
+          <w:sz w:val="24"/>
+          <w:szCs w:val="24"/>
+        </w:rPr>
+        <w:t>top threads</w:t>
+      </w:r>
+    </w:p>
+    <w:p>
+      <w:pPr>
+        <w:pStyle w:val="ListParagraph"/>
+        <w:numPr>
+          <w:ilvl w:val="0"/>
+          <w:numId w:val="14"/>
+        </w:numPr>
+        <w:rPr>
+          <w:rFonts w:ascii="Times New Roman" w:hAnsi="Times New Roman"/>
+          <w:noProof/>
+          <w:color w:val="000000"/>
+          <w:sz w:val="24"/>
+          <w:szCs w:val="24"/>
+        </w:rPr>
+      </w:pPr>
+      <w:r>
+        <w:rPr>
+          <w:rFonts w:ascii="Times New Roman" w:hAnsi="Times New Roman"/>
+          <w:noProof/>
+          <w:color w:val="000000"/>
+          <w:sz w:val="24"/>
+          <w:szCs w:val="24"/>
+        </w:rPr>
+        <w:t>Click the sort by Controversial tab</w:t>
+      </w:r>
+    </w:p>
+    <w:p>
+      <w:pPr>
+        <w:pStyle w:val="ListParagraph"/>
+        <w:numPr>
+          <w:ilvl w:val="0"/>
+          <w:numId w:val="14"/>
+        </w:numPr>
+        <w:rPr>
+          <w:rFonts w:ascii="Times New Roman" w:hAnsi="Times New Roman"/>
+          <w:noProof/>
+          <w:color w:val="000000"/>
+          <w:sz w:val="24"/>
+          <w:szCs w:val="24"/>
+        </w:rPr>
+      </w:pPr>
+      <w:r>
+        <w:rPr>
+          <w:rFonts w:ascii="Times New Roman" w:hAnsi="Times New Roman"/>
+          <w:noProof/>
+          <w:color w:val="000000"/>
+          <w:sz w:val="24"/>
+          <w:szCs w:val="24"/>
+        </w:rPr>
+        <w:t xml:space="preserve">Ensure home feed is sorted by </w:t>
+      </w:r>
+      <w:r>
+        <w:rPr>
+          <w:rFonts w:ascii="Times New Roman" w:hAnsi="Times New Roman"/>
+          <w:noProof/>
+          <w:color w:val="000000"/>
+          <w:sz w:val="24"/>
+          <w:szCs w:val="24"/>
+        </w:rPr>
+        <w:t>controversial threads</w:t>
+      </w:r>
+    </w:p>
+    <w:p>
+      <w:pPr>
+        <w:pStyle w:val="ListParagraph"/>
+        <w:numPr>
+          <w:ilvl w:val="0"/>
+          <w:numId w:val="14"/>
+        </w:numPr>
+        <w:rPr>
+          <w:rFonts w:ascii="Times New Roman" w:hAnsi="Times New Roman"/>
+          <w:noProof/>
+          <w:color w:val="000000"/>
+          <w:sz w:val="24"/>
+          <w:szCs w:val="24"/>
+        </w:rPr>
+      </w:pPr>
+      <w:r>
+        <w:rPr>
+          <w:rFonts w:ascii="Times New Roman" w:hAnsi="Times New Roman"/>
+          <w:noProof/>
+          <w:color w:val="000000"/>
+          <w:sz w:val="24"/>
+          <w:szCs w:val="24"/>
+        </w:rPr>
+        <w:t>Click the sort by Comments tab</w:t>
+      </w:r>
+    </w:p>
+    <w:p>
+      <w:pPr>
+        <w:pStyle w:val="ListParagraph"/>
+        <w:numPr>
+          <w:ilvl w:val="0"/>
+          <w:numId w:val="14"/>
+        </w:numPr>
+        <w:rPr>
+          <w:rFonts w:ascii="Times New Roman" w:hAnsi="Times New Roman"/>
+          <w:noProof/>
+          <w:color w:val="000000"/>
+          <w:sz w:val="24"/>
+          <w:szCs w:val="24"/>
+        </w:rPr>
+      </w:pPr>
+      <w:r>
+        <w:rPr>
+          <w:rFonts w:ascii="Times New Roman" w:hAnsi="Times New Roman"/>
+          <w:noProof/>
+          <w:color w:val="000000"/>
+          <w:sz w:val="24"/>
+          <w:szCs w:val="24"/>
+        </w:rPr>
+        <w:t xml:space="preserve">Ensure home feed is sorted by </w:t>
+      </w:r>
+      <w:r>
+        <w:rPr>
+          <w:rFonts w:ascii="Times New Roman" w:hAnsi="Times New Roman"/>
+          <w:noProof/>
+          <w:color w:val="000000"/>
+          <w:sz w:val="24"/>
+          <w:szCs w:val="24"/>
+        </w:rPr>
+        <w:t>threads with most comments</w:t>
+      </w:r>
+    </w:p>
+    <w:p>
+      <w:pPr>
+        <w:pStyle w:val="ListParagraph"/>
+        <w:numPr>
+          <w:ilvl w:val="0"/>
+          <w:numId w:val="14"/>
+        </w:numPr>
+        <w:rPr>
+          <w:rFonts w:ascii="Times New Roman" w:hAnsi="Times New Roman"/>
+          <w:noProof/>
+          <w:color w:val="000000"/>
+          <w:sz w:val="24"/>
+          <w:szCs w:val="24"/>
+        </w:rPr>
+      </w:pPr>
+      <w:r>
+        <w:rPr>
+          <w:rFonts w:ascii="Times New Roman" w:hAnsi="Times New Roman"/>
+          <w:noProof/>
+          <w:color w:val="000000"/>
+          <w:sz w:val="24"/>
+          <w:szCs w:val="24"/>
+        </w:rPr>
+        <w:t>Search for a spool in the search input</w:t>
+      </w:r>
+    </w:p>
+    <w:p>
+      <w:pPr>
+        <w:pStyle w:val="ListParagraph"/>
+        <w:numPr>
+          <w:ilvl w:val="0"/>
+          <w:numId w:val="14"/>
+        </w:numPr>
+        <w:rPr>
+          <w:rFonts w:ascii="Times New Roman" w:hAnsi="Times New Roman"/>
+          <w:noProof/>
+          <w:color w:val="000000"/>
+          <w:sz w:val="24"/>
+          <w:szCs w:val="24"/>
+        </w:rPr>
+      </w:pPr>
+      <w:r>
+        <w:rPr>
+          <w:rFonts w:ascii="Times New Roman" w:hAnsi="Times New Roman"/>
+          <w:noProof/>
+          <w:color w:val="000000"/>
+          <w:sz w:val="24"/>
+          <w:szCs w:val="24"/>
+        </w:rPr>
+        <w:t>Click on the selection to enter that spool</w:t>
+      </w:r>
+    </w:p>
+    <w:p>
+      <w:pPr>
+        <w:pStyle w:val="ListParagraph"/>
+        <w:numPr>
+          <w:ilvl w:val="0"/>
+          <w:numId w:val="14"/>
+        </w:numPr>
+        <w:rPr>
+          <w:rFonts w:ascii="Times New Roman" w:hAnsi="Times New Roman"/>
+          <w:noProof/>
+          <w:color w:val="000000"/>
+          <w:sz w:val="24"/>
+          <w:szCs w:val="24"/>
+        </w:rPr>
+      </w:pPr>
+      <w:r>
+        <w:rPr>
+          <w:rFonts w:ascii="Times New Roman" w:hAnsi="Times New Roman"/>
+          <w:noProof/>
+          <w:color w:val="000000"/>
+          <w:sz w:val="24"/>
+          <w:szCs w:val="24"/>
+        </w:rPr>
+        <w:t>Search within that spool for a key word</w:t>
+      </w:r>
+    </w:p>
+    <w:p>
+      <w:pPr>
+        <w:pStyle w:val="ListParagraph"/>
+        <w:numPr>
+          <w:ilvl w:val="0"/>
+          <w:numId w:val="14"/>
+        </w:numPr>
+        <w:rPr>
+          <w:rFonts w:ascii="Times New Roman" w:hAnsi="Times New Roman"/>
+          <w:noProof/>
+          <w:color w:val="000000"/>
+          <w:sz w:val="24"/>
+          <w:szCs w:val="24"/>
+        </w:rPr>
+      </w:pPr>
+      <w:r>
+        <w:rPr>
+          <w:rFonts w:ascii="Times New Roman" w:hAnsi="Times New Roman"/>
+          <w:noProof/>
+          <w:color w:val="000000"/>
+          <w:sz w:val="24"/>
+          <w:szCs w:val="24"/>
+        </w:rPr>
+        <w:t>Ensure only threads containing that key word are shown</w:t>
       </w:r>
     </w:p>
     <w:p>
@@ -4494,6 +5307,7 @@
           <w:noProof/>
           <w:szCs w:val="24"/>
         </w:rPr>
+        <w:lastRenderedPageBreak/>
         <w:t xml:space="preserve">All manual and atomated test cases </w:t>
       </w:r>
       <w:r>
@@ -4683,7 +5497,6 @@
         </w:rPr>
         <w:t xml:space="preserve">: </w:t>
       </w:r>
-      <w:proofErr w:type="spellStart"/>
       <w:r>
         <w:rPr>
           <w:sz w:val="22"/>
@@ -4691,7 +5504,6 @@
         </w:rPr>
         <w:t>xUnit</w:t>
       </w:r>
-      <w:proofErr w:type="spellEnd"/>
     </w:p>
     <w:p>
       <w:pPr>
@@ -4940,7 +5752,6 @@
         <w:rPr>
           <w:noProof/>
         </w:rPr>
-        <w:lastRenderedPageBreak/>
         <w:t>Terms/Acronyms</w:t>
       </w:r>
       <w:bookmarkEnd w:id="15"/>

</xml_diff>